<commit_message>
added pet as optional climate input
</commit_message>
<xml_diff>
--- a/docs/LANDIS-II Climate Library v4.2 User Guide.docx
+++ b/docs/LANDIS-II Climate Library v4.2 User Guide.docx
@@ -201,7 +201,7 @@
         <w:rPr>
           <w:noProof/>
         </w:rPr>
-        <w:t>March 9, 2021</w:t>
+        <w:t>March 16, 2021</w:t>
       </w:r>
       <w:r>
         <w:rPr>
@@ -256,9 +256,7 @@
       </w:r>
     </w:p>
     <w:bookmarkStart w:id="2" w:name="_Toc101616050"/>
-    <w:bookmarkStart w:id="3" w:name="_GoBack"/>
     <w:bookmarkEnd w:id="0"/>
-    <w:bookmarkEnd w:id="3"/>
     <w:p>
       <w:pPr>
         <w:pStyle w:val="TOC1"/>
@@ -3953,7 +3951,7 @@
             <w:noProof/>
             <w:webHidden/>
           </w:rPr>
-          <w:t>15</w:t>
+          <w:t>14</w:t>
         </w:r>
         <w:r>
           <w:rPr>
@@ -4335,12 +4333,12 @@
       <w:r>
         <w:fldChar w:fldCharType="end"/>
       </w:r>
-      <w:bookmarkStart w:id="4" w:name="_Toc66172988"/>
+      <w:bookmarkStart w:id="3" w:name="_Toc66172988"/>
       <w:r>
         <w:t>Introduction</w:t>
       </w:r>
       <w:bookmarkEnd w:id="2"/>
-      <w:bookmarkEnd w:id="4"/>
+      <w:bookmarkEnd w:id="3"/>
     </w:p>
     <w:p>
       <w:pPr>
@@ -4476,7 +4474,7 @@
         <w:pStyle w:val="Heading2"/>
         <w:ind w:left="1170" w:hanging="1170"/>
       </w:pPr>
-      <w:bookmarkStart w:id="5" w:name="_Toc66172989"/>
+      <w:bookmarkStart w:id="4" w:name="_Toc66172989"/>
       <w:r>
         <w:t xml:space="preserve">Interface between </w:t>
       </w:r>
@@ -4486,7 +4484,7 @@
       <w:r>
         <w:t>and Climate Library</w:t>
       </w:r>
-      <w:bookmarkEnd w:id="5"/>
+      <w:bookmarkEnd w:id="4"/>
     </w:p>
     <w:p>
       <w:pPr>
@@ -4705,19 +4703,19 @@
         </w:tabs>
         <w:ind w:left="0" w:firstLine="0"/>
       </w:pPr>
+      <w:bookmarkStart w:id="5" w:name="_Toc66172990"/>
       <w:bookmarkStart w:id="6" w:name="_Toc127846704"/>
-      <w:bookmarkStart w:id="7" w:name="_Toc66172990"/>
       <w:r>
         <w:t>Major Releases</w:t>
       </w:r>
-      <w:bookmarkEnd w:id="7"/>
+      <w:bookmarkEnd w:id="5"/>
     </w:p>
     <w:p>
       <w:pPr>
         <w:pStyle w:val="Heading3"/>
         <w:ind w:hanging="1170"/>
       </w:pPr>
-      <w:bookmarkStart w:id="8" w:name="_Toc66172991"/>
+      <w:bookmarkStart w:id="7" w:name="_Toc66172991"/>
       <w:r>
         <w:t>Version 4.0 (</w:t>
       </w:r>
@@ -4733,7 +4731,7 @@
       <w:r>
         <w:t>)</w:t>
       </w:r>
-      <w:bookmarkEnd w:id="8"/>
+      <w:bookmarkEnd w:id="7"/>
     </w:p>
     <w:p>
       <w:pPr>
@@ -4772,11 +4770,11 @@
         <w:pStyle w:val="Heading3"/>
         <w:ind w:hanging="1170"/>
       </w:pPr>
-      <w:bookmarkStart w:id="9" w:name="_Toc66172992"/>
+      <w:bookmarkStart w:id="8" w:name="_Toc66172992"/>
       <w:r>
         <w:t>Version 3.0 (September 2018)</w:t>
       </w:r>
-      <w:bookmarkEnd w:id="9"/>
+      <w:bookmarkEnd w:id="8"/>
     </w:p>
     <w:p>
       <w:pPr>
@@ -4794,22 +4792,22 @@
         </w:tabs>
         <w:ind w:left="0" w:firstLine="0"/>
       </w:pPr>
-      <w:bookmarkStart w:id="10" w:name="_Toc66172993"/>
+      <w:bookmarkStart w:id="9" w:name="_Toc66172993"/>
       <w:r>
         <w:t>Minor Releases</w:t>
       </w:r>
-      <w:bookmarkEnd w:id="10"/>
+      <w:bookmarkEnd w:id="9"/>
     </w:p>
     <w:p>
       <w:pPr>
         <w:pStyle w:val="Heading3"/>
         <w:ind w:hanging="1170"/>
       </w:pPr>
-      <w:bookmarkStart w:id="11" w:name="_Toc66172994"/>
+      <w:bookmarkStart w:id="10" w:name="_Toc66172994"/>
       <w:r>
         <w:t>Version 4.2 (March 2021)</w:t>
       </w:r>
-      <w:bookmarkEnd w:id="11"/>
+      <w:bookmarkEnd w:id="10"/>
     </w:p>
     <w:p>
       <w:pPr>
@@ -4868,7 +4866,7 @@
         <w:pStyle w:val="Heading3"/>
         <w:ind w:hanging="1170"/>
       </w:pPr>
-      <w:bookmarkStart w:id="12" w:name="_Toc66172995"/>
+      <w:bookmarkStart w:id="11" w:name="_Toc66172995"/>
       <w:r>
         <w:t>Version 4.1 (</w:t>
       </w:r>
@@ -4878,7 +4876,7 @@
       <w:r>
         <w:t xml:space="preserve"> 2020)</w:t>
       </w:r>
-      <w:bookmarkEnd w:id="12"/>
+      <w:bookmarkEnd w:id="11"/>
     </w:p>
     <w:p>
       <w:pPr>
@@ -4919,12 +4917,12 @@
         </w:tabs>
         <w:ind w:left="0" w:firstLine="0"/>
       </w:pPr>
-      <w:bookmarkStart w:id="13" w:name="_Toc66172996"/>
+      <w:bookmarkStart w:id="12" w:name="_Toc66172996"/>
       <w:r>
         <w:t>Acknowledgments</w:t>
       </w:r>
       <w:bookmarkEnd w:id="6"/>
-      <w:bookmarkEnd w:id="13"/>
+      <w:bookmarkEnd w:id="12"/>
     </w:p>
     <w:p>
       <w:pPr>
@@ -4963,7 +4961,7 @@
       <w:pPr>
         <w:pStyle w:val="Heading1"/>
       </w:pPr>
-      <w:bookmarkStart w:id="14" w:name="_Toc66172997"/>
+      <w:bookmarkStart w:id="13" w:name="_Toc66172997"/>
       <w:r>
         <w:lastRenderedPageBreak/>
         <w:t>Climate Library</w:t>
@@ -4977,7 +4975,7 @@
       <w:r>
         <w:t xml:space="preserve"> File</w:t>
       </w:r>
-      <w:bookmarkEnd w:id="14"/>
+      <w:bookmarkEnd w:id="13"/>
     </w:p>
     <w:p>
       <w:pPr>
@@ -5030,14 +5028,14 @@
         </w:tabs>
         <w:ind w:left="1170" w:hanging="1170"/>
       </w:pPr>
-      <w:bookmarkStart w:id="15" w:name="_Toc112490865"/>
-      <w:bookmarkStart w:id="16" w:name="_Toc66172998"/>
+      <w:bookmarkStart w:id="14" w:name="_Toc112490865"/>
+      <w:bookmarkStart w:id="15" w:name="_Toc66172998"/>
       <w:proofErr w:type="spellStart"/>
       <w:r>
         <w:t>LandisData</w:t>
       </w:r>
+      <w:bookmarkEnd w:id="14"/>
       <w:bookmarkEnd w:id="15"/>
-      <w:bookmarkEnd w:id="16"/>
       <w:proofErr w:type="spellEnd"/>
     </w:p>
     <w:p>
@@ -5069,7 +5067,7 @@
         </w:tabs>
         <w:ind w:left="1170" w:hanging="1170"/>
       </w:pPr>
-      <w:bookmarkStart w:id="17" w:name="_Toc66172999"/>
+      <w:bookmarkStart w:id="16" w:name="_Toc66172999"/>
       <w:proofErr w:type="spellStart"/>
       <w:r>
         <w:t>ClimateTimeSeries</w:t>
@@ -5090,7 +5088,7 @@
       <w:r>
         <w:t>ata)</w:t>
       </w:r>
-      <w:bookmarkEnd w:id="17"/>
+      <w:bookmarkEnd w:id="16"/>
     </w:p>
     <w:p>
       <w:pPr>
@@ -5224,12 +5222,12 @@
         </w:tabs>
         <w:ind w:hanging="2250"/>
       </w:pPr>
-      <w:bookmarkStart w:id="18" w:name="_Toc66173000"/>
+      <w:bookmarkStart w:id="17" w:name="_Toc66173000"/>
       <w:proofErr w:type="spellStart"/>
       <w:r>
         <w:t>Monthly_AverageAllYears</w:t>
       </w:r>
-      <w:bookmarkEnd w:id="18"/>
+      <w:bookmarkEnd w:id="17"/>
       <w:proofErr w:type="spellEnd"/>
     </w:p>
     <w:p>
@@ -5335,7 +5333,7 @@
         </w:tabs>
         <w:ind w:hanging="2250"/>
       </w:pPr>
-      <w:bookmarkStart w:id="19" w:name="_Toc66173001"/>
+      <w:bookmarkStart w:id="18" w:name="_Toc66173001"/>
       <w:proofErr w:type="spellStart"/>
       <w:r>
         <w:t>Monthly_RandomYear</w:t>
@@ -5343,7 +5341,7 @@
       <w:r>
         <w:t>s</w:t>
       </w:r>
-      <w:bookmarkEnd w:id="19"/>
+      <w:bookmarkEnd w:id="18"/>
       <w:proofErr w:type="spellEnd"/>
     </w:p>
     <w:p>
@@ -5407,13 +5405,13 @@
         </w:tabs>
         <w:ind w:hanging="2250"/>
       </w:pPr>
-      <w:bookmarkStart w:id="20" w:name="_Toc66173002"/>
+      <w:bookmarkStart w:id="19" w:name="_Toc66173002"/>
       <w:proofErr w:type="spellStart"/>
       <w:r>
         <w:lastRenderedPageBreak/>
         <w:t>Monthly_SequencedYears</w:t>
       </w:r>
-      <w:bookmarkEnd w:id="20"/>
+      <w:bookmarkEnd w:id="19"/>
       <w:proofErr w:type="spellEnd"/>
     </w:p>
     <w:p>
@@ -5546,12 +5544,12 @@
         </w:tabs>
         <w:ind w:hanging="2250"/>
       </w:pPr>
-      <w:bookmarkStart w:id="21" w:name="_Toc66173003"/>
+      <w:bookmarkStart w:id="20" w:name="_Toc66173003"/>
       <w:proofErr w:type="spellStart"/>
       <w:r>
         <w:t>Daily_AverageAllYears</w:t>
       </w:r>
-      <w:bookmarkEnd w:id="21"/>
+      <w:bookmarkEnd w:id="20"/>
       <w:proofErr w:type="spellEnd"/>
     </w:p>
     <w:p>
@@ -5680,7 +5678,7 @@
         </w:tabs>
         <w:ind w:hanging="2250"/>
       </w:pPr>
-      <w:bookmarkStart w:id="22" w:name="_Toc66173004"/>
+      <w:bookmarkStart w:id="21" w:name="_Toc66173004"/>
       <w:proofErr w:type="spellStart"/>
       <w:r>
         <w:t>Daily_RandomYear</w:t>
@@ -5688,7 +5686,7 @@
       <w:r>
         <w:t>s</w:t>
       </w:r>
-      <w:bookmarkEnd w:id="22"/>
+      <w:bookmarkEnd w:id="21"/>
       <w:proofErr w:type="spellEnd"/>
     </w:p>
     <w:p>
@@ -5776,13 +5774,13 @@
         </w:tabs>
         <w:ind w:hanging="2250"/>
       </w:pPr>
-      <w:bookmarkStart w:id="23" w:name="_Toc66173005"/>
+      <w:bookmarkStart w:id="22" w:name="_Toc66173005"/>
       <w:proofErr w:type="spellStart"/>
       <w:r>
         <w:lastRenderedPageBreak/>
         <w:t>Daily_SequencedYears</w:t>
       </w:r>
-      <w:bookmarkEnd w:id="23"/>
+      <w:bookmarkEnd w:id="22"/>
       <w:proofErr w:type="spellEnd"/>
     </w:p>
     <w:p>
@@ -5871,21 +5869,21 @@
         </w:tabs>
         <w:ind w:left="1170" w:hanging="1170"/>
       </w:pPr>
-      <w:bookmarkStart w:id="24" w:name="_Toc66173006"/>
+      <w:bookmarkStart w:id="23" w:name="_Toc66173006"/>
       <w:proofErr w:type="spellStart"/>
       <w:r>
         <w:t>ClimateFile</w:t>
       </w:r>
-      <w:bookmarkEnd w:id="24"/>
+      <w:bookmarkEnd w:id="23"/>
       <w:proofErr w:type="spellEnd"/>
     </w:p>
     <w:p>
       <w:pPr>
         <w:pStyle w:val="textbody"/>
       </w:pPr>
-      <w:bookmarkStart w:id="25" w:name="_Toc107735768"/>
-      <w:bookmarkStart w:id="26" w:name="_Toc112490868"/>
-      <w:bookmarkStart w:id="27" w:name="_Ref140207509"/>
+      <w:bookmarkStart w:id="24" w:name="_Toc107735768"/>
+      <w:bookmarkStart w:id="25" w:name="_Toc112490868"/>
+      <w:bookmarkStart w:id="26" w:name="_Ref140207509"/>
       <w:r>
         <w:t>This parameter references</w:t>
       </w:r>
@@ -6026,12 +6024,12 @@
         </w:tabs>
         <w:ind w:left="1170" w:hanging="1170"/>
       </w:pPr>
-      <w:bookmarkStart w:id="28" w:name="_Toc66173007"/>
+      <w:bookmarkStart w:id="27" w:name="_Toc66173007"/>
       <w:proofErr w:type="spellStart"/>
       <w:r>
         <w:t>ClimateFileFormat</w:t>
       </w:r>
-      <w:bookmarkEnd w:id="28"/>
+      <w:bookmarkEnd w:id="27"/>
       <w:proofErr w:type="spellEnd"/>
     </w:p>
     <w:p>
@@ -6118,13 +6116,13 @@
         </w:tabs>
         <w:ind w:hanging="2250"/>
       </w:pPr>
-      <w:bookmarkStart w:id="29" w:name="_Toc66173008"/>
+      <w:bookmarkStart w:id="28" w:name="_Toc66173008"/>
       <w:proofErr w:type="spellStart"/>
       <w:r>
         <w:lastRenderedPageBreak/>
         <w:t>Monthly_Temp-C_Precip-mmMonth</w:t>
       </w:r>
-      <w:bookmarkEnd w:id="29"/>
+      <w:bookmarkEnd w:id="28"/>
       <w:proofErr w:type="spellEnd"/>
     </w:p>
     <w:p>
@@ -6200,16 +6198,16 @@
         </w:tabs>
         <w:ind w:hanging="2250"/>
       </w:pPr>
-      <w:bookmarkStart w:id="30" w:name="_Toc388539024"/>
-      <w:bookmarkStart w:id="31" w:name="_Toc66173009"/>
+      <w:bookmarkStart w:id="29" w:name="_Toc388539024"/>
+      <w:bookmarkStart w:id="30" w:name="_Toc66173009"/>
       <w:r>
         <w:t>Monthly_Temp-K_Precip-kgm2</w:t>
       </w:r>
       <w:r>
         <w:t>Sec</w:t>
       </w:r>
+      <w:bookmarkEnd w:id="29"/>
       <w:bookmarkEnd w:id="30"/>
-      <w:bookmarkEnd w:id="31"/>
     </w:p>
     <w:p>
       <w:pPr>
@@ -6260,12 +6258,12 @@
         </w:tabs>
         <w:ind w:hanging="2250"/>
       </w:pPr>
-      <w:bookmarkStart w:id="32" w:name="_Toc66173010"/>
+      <w:bookmarkStart w:id="31" w:name="_Toc66173010"/>
       <w:proofErr w:type="spellStart"/>
       <w:r>
         <w:t>Monthly_Temp-K_Precip-mmMonth</w:t>
       </w:r>
-      <w:bookmarkEnd w:id="32"/>
+      <w:bookmarkEnd w:id="31"/>
       <w:proofErr w:type="spellEnd"/>
     </w:p>
     <w:p>
@@ -6299,12 +6297,12 @@
         </w:tabs>
         <w:ind w:hanging="2250"/>
       </w:pPr>
-      <w:bookmarkStart w:id="33" w:name="_Toc66173011"/>
+      <w:bookmarkStart w:id="32" w:name="_Toc66173011"/>
       <w:proofErr w:type="spellStart"/>
       <w:r>
         <w:t>Daily_Temp-C_Precip-mmDay</w:t>
       </w:r>
-      <w:bookmarkEnd w:id="33"/>
+      <w:bookmarkEnd w:id="32"/>
       <w:proofErr w:type="spellEnd"/>
     </w:p>
     <w:p>
@@ -6350,16 +6348,16 @@
         </w:tabs>
         <w:ind w:hanging="2250"/>
       </w:pPr>
-      <w:bookmarkStart w:id="34" w:name="_Toc388539026"/>
-      <w:bookmarkStart w:id="35" w:name="_Toc66173012"/>
+      <w:bookmarkStart w:id="33" w:name="_Toc388539026"/>
+      <w:bookmarkStart w:id="34" w:name="_Toc66173012"/>
       <w:r>
         <w:t>Daily_Temp-K_Precip-kgm2</w:t>
       </w:r>
       <w:r>
         <w:t>Sec</w:t>
       </w:r>
+      <w:bookmarkEnd w:id="33"/>
       <w:bookmarkEnd w:id="34"/>
-      <w:bookmarkEnd w:id="35"/>
     </w:p>
     <w:p>
       <w:pPr>
@@ -6410,12 +6408,12 @@
         </w:tabs>
         <w:ind w:hanging="2250"/>
       </w:pPr>
-      <w:bookmarkStart w:id="36" w:name="_Toc66173013"/>
+      <w:bookmarkStart w:id="35" w:name="_Toc66173013"/>
       <w:proofErr w:type="spellStart"/>
       <w:r>
         <w:t>Daily_Temp-K_Precip-mmDay</w:t>
       </w:r>
-      <w:bookmarkEnd w:id="36"/>
+      <w:bookmarkEnd w:id="35"/>
       <w:proofErr w:type="spellEnd"/>
     </w:p>
     <w:p>
@@ -6457,7 +6455,7 @@
         </w:tabs>
         <w:ind w:left="1170" w:hanging="1170"/>
       </w:pPr>
-      <w:bookmarkStart w:id="37" w:name="_Toc66173014"/>
+      <w:bookmarkStart w:id="36" w:name="_Toc66173014"/>
       <w:proofErr w:type="spellStart"/>
       <w:r>
         <w:lastRenderedPageBreak/>
@@ -6466,7 +6464,7 @@
       <w:r>
         <w:t>pClimateTimeSeries</w:t>
       </w:r>
-      <w:bookmarkEnd w:id="37"/>
+      <w:bookmarkEnd w:id="36"/>
       <w:proofErr w:type="spellEnd"/>
     </w:p>
     <w:p>
@@ -6581,7 +6579,7 @@
         </w:tabs>
         <w:ind w:left="1170" w:hanging="1170"/>
       </w:pPr>
-      <w:bookmarkStart w:id="38" w:name="_Toc66173015"/>
+      <w:bookmarkStart w:id="37" w:name="_Toc66173015"/>
       <w:proofErr w:type="spellStart"/>
       <w:r>
         <w:t>SpinU</w:t>
@@ -6589,7 +6587,7 @@
       <w:r>
         <w:t>pClimateFile</w:t>
       </w:r>
-      <w:bookmarkEnd w:id="38"/>
+      <w:bookmarkEnd w:id="37"/>
       <w:proofErr w:type="spellEnd"/>
     </w:p>
     <w:p>
@@ -6639,7 +6637,7 @@
         </w:tabs>
         <w:ind w:left="1170" w:hanging="1170"/>
       </w:pPr>
-      <w:bookmarkStart w:id="39" w:name="_Toc66173016"/>
+      <w:bookmarkStart w:id="38" w:name="_Toc66173016"/>
       <w:proofErr w:type="spellStart"/>
       <w:r>
         <w:t>SpinU</w:t>
@@ -6647,7 +6645,7 @@
       <w:r>
         <w:t>pClimateFileFormat</w:t>
       </w:r>
-      <w:bookmarkEnd w:id="39"/>
+      <w:bookmarkEnd w:id="38"/>
       <w:proofErr w:type="spellEnd"/>
     </w:p>
     <w:p>
@@ -6728,12 +6726,12 @@
         </w:tabs>
         <w:ind w:left="1170" w:hanging="1170"/>
       </w:pPr>
-      <w:bookmarkStart w:id="40" w:name="_Toc66173017"/>
+      <w:bookmarkStart w:id="39" w:name="_Toc66173017"/>
       <w:proofErr w:type="spellStart"/>
       <w:r>
         <w:t>UsingFireClimate</w:t>
       </w:r>
-      <w:bookmarkEnd w:id="40"/>
+      <w:bookmarkEnd w:id="39"/>
       <w:proofErr w:type="spellEnd"/>
     </w:p>
     <w:p>
@@ -6781,12 +6779,12 @@
         </w:tabs>
         <w:ind w:left="1170" w:hanging="1170"/>
       </w:pPr>
-      <w:bookmarkStart w:id="41" w:name="_Toc66173018"/>
+      <w:bookmarkStart w:id="40" w:name="_Toc66173018"/>
       <w:proofErr w:type="spellStart"/>
       <w:r>
         <w:t>FineFuelMoistureCode</w:t>
       </w:r>
-      <w:bookmarkEnd w:id="41"/>
+      <w:bookmarkEnd w:id="40"/>
       <w:proofErr w:type="spellEnd"/>
     </w:p>
     <w:p>
@@ -6806,12 +6804,12 @@
         </w:tabs>
         <w:ind w:left="1170" w:hanging="1170"/>
       </w:pPr>
-      <w:bookmarkStart w:id="42" w:name="_Toc66173019"/>
+      <w:bookmarkStart w:id="41" w:name="_Toc66173019"/>
       <w:proofErr w:type="spellStart"/>
       <w:r>
         <w:t>DuffMoistureCode</w:t>
       </w:r>
-      <w:bookmarkEnd w:id="42"/>
+      <w:bookmarkEnd w:id="41"/>
       <w:proofErr w:type="spellEnd"/>
     </w:p>
     <w:p>
@@ -6836,13 +6834,13 @@
         </w:tabs>
         <w:ind w:left="1170" w:hanging="1170"/>
       </w:pPr>
-      <w:bookmarkStart w:id="43" w:name="_Toc66173020"/>
+      <w:bookmarkStart w:id="42" w:name="_Toc66173020"/>
       <w:proofErr w:type="spellStart"/>
       <w:r>
         <w:lastRenderedPageBreak/>
         <w:t>DroughtCode</w:t>
       </w:r>
-      <w:bookmarkEnd w:id="43"/>
+      <w:bookmarkEnd w:id="42"/>
       <w:proofErr w:type="spellEnd"/>
     </w:p>
     <w:p>
@@ -6862,12 +6860,12 @@
         </w:tabs>
         <w:ind w:left="1170" w:hanging="1170"/>
       </w:pPr>
-      <w:bookmarkStart w:id="44" w:name="_Toc66173021"/>
+      <w:bookmarkStart w:id="43" w:name="_Toc66173021"/>
       <w:proofErr w:type="spellStart"/>
       <w:r>
         <w:t>FirstDayFire</w:t>
       </w:r>
-      <w:bookmarkEnd w:id="44"/>
+      <w:bookmarkEnd w:id="43"/>
       <w:proofErr w:type="spellEnd"/>
     </w:p>
     <w:p>
@@ -6887,12 +6885,12 @@
         </w:tabs>
         <w:ind w:left="1170" w:hanging="1170"/>
       </w:pPr>
-      <w:bookmarkStart w:id="45" w:name="_Toc66173022"/>
+      <w:bookmarkStart w:id="44" w:name="_Toc66173022"/>
       <w:proofErr w:type="spellStart"/>
       <w:r>
         <w:t>LastDayFire</w:t>
       </w:r>
-      <w:bookmarkEnd w:id="45"/>
+      <w:bookmarkEnd w:id="44"/>
       <w:proofErr w:type="spellEnd"/>
     </w:p>
     <w:p>
@@ -6912,45 +6910,45 @@
         </w:tabs>
         <w:ind w:left="1170" w:hanging="1170"/>
       </w:pPr>
-      <w:bookmarkStart w:id="46" w:name="_Toc66173023"/>
+      <w:bookmarkStart w:id="45" w:name="_Toc66173023"/>
       <w:r>
         <w:t>Atmospheric Pressure</w:t>
       </w:r>
+      <w:bookmarkEnd w:id="45"/>
+    </w:p>
+    <w:p>
+      <w:pPr>
+        <w:pStyle w:val="textbody"/>
+      </w:pPr>
+      <w:r>
+        <w:t>Average atmospheric pressure in kPa. This parameter is optional, used only to convert specific humidity to relative humidity.</w:t>
+      </w:r>
+    </w:p>
+    <w:p>
+      <w:pPr>
+        <w:pStyle w:val="textbody"/>
+      </w:pPr>
+    </w:p>
+    <w:p>
+      <w:pPr>
+        <w:pStyle w:val="textbody"/>
+      </w:pPr>
+    </w:p>
+    <w:p>
+      <w:pPr>
+        <w:pStyle w:val="Heading1"/>
+      </w:pPr>
+      <w:bookmarkStart w:id="46" w:name="_Toc66173024"/>
+      <w:r>
+        <w:t>Climate Input Files</w:t>
+      </w:r>
       <w:bookmarkEnd w:id="46"/>
     </w:p>
     <w:p>
-      <w:pPr>
-        <w:pStyle w:val="textbody"/>
-      </w:pPr>
-      <w:r>
-        <w:t>Average atmospheric pressure in kPa. This parameter is optional, used only to convert specific humidity to relative humidity.</w:t>
-      </w:r>
-    </w:p>
-    <w:p>
-      <w:pPr>
-        <w:pStyle w:val="textbody"/>
-      </w:pPr>
-    </w:p>
-    <w:p>
-      <w:pPr>
-        <w:pStyle w:val="textbody"/>
-      </w:pPr>
-    </w:p>
-    <w:p>
-      <w:pPr>
-        <w:pStyle w:val="Heading1"/>
-      </w:pPr>
-      <w:bookmarkStart w:id="47" w:name="_Toc66173024"/>
-      <w:r>
-        <w:t>Climate Input Files</w:t>
-      </w:r>
-      <w:bookmarkEnd w:id="47"/>
-    </w:p>
-    <w:p>
-      <w:bookmarkStart w:id="48" w:name="_Toc112490864"/>
+      <w:bookmarkStart w:id="47" w:name="_Toc112490864"/>
+      <w:bookmarkEnd w:id="24"/>
       <w:bookmarkEnd w:id="25"/>
       <w:bookmarkEnd w:id="26"/>
-      <w:bookmarkEnd w:id="27"/>
       <w:r>
         <w:t xml:space="preserve">Climate data can be obtained from any source.  One commonly used source of climate data is the </w:t>
       </w:r>
@@ -7828,12 +7826,16 @@
             <w:pPr>
               <w:rPr>
                 <w:b/>
+                <w:sz w:val="20"/>
+                <w:szCs w:val="20"/>
               </w:rPr>
             </w:pPr>
             <w:r>
               <w:rPr>
                 <w:rFonts w:ascii="Times New Roman" w:hAnsi="Times New Roman" w:cs="Times New Roman"/>
                 <w:b/>
+                <w:sz w:val="20"/>
+                <w:szCs w:val="20"/>
               </w:rPr>
               <w:t>Parameter</w:t>
             </w:r>
@@ -7847,20 +7849,19 @@
           <w:p>
             <w:pPr>
               <w:jc w:val="center"/>
+              <w:rPr>
+                <w:sz w:val="20"/>
+                <w:szCs w:val="20"/>
+              </w:rPr>
             </w:pPr>
             <w:r>
               <w:rPr>
                 <w:rFonts w:ascii="Times New Roman" w:hAnsi="Times New Roman" w:cs="Times New Roman"/>
                 <w:b/>
-              </w:rPr>
-              <w:t>K</w:t>
-            </w:r>
-            <w:r>
-              <w:rPr>
-                <w:rFonts w:ascii="Times New Roman" w:hAnsi="Times New Roman" w:cs="Times New Roman"/>
-                <w:b/>
-              </w:rPr>
-              <w:t>eywords</w:t>
+                <w:sz w:val="20"/>
+                <w:szCs w:val="20"/>
+              </w:rPr>
+              <w:t>Keywords</w:t>
             </w:r>
           </w:p>
         </w:tc>
@@ -7878,11 +7879,15 @@
             <w:pPr>
               <w:rPr>
                 <w:rFonts w:ascii="Times New Roman" w:hAnsi="Times New Roman" w:cs="Times New Roman"/>
+                <w:sz w:val="20"/>
+                <w:szCs w:val="20"/>
               </w:rPr>
             </w:pPr>
             <w:r>
               <w:rPr>
                 <w:rFonts w:ascii="Times New Roman" w:hAnsi="Times New Roman" w:cs="Times New Roman"/>
+                <w:sz w:val="20"/>
+                <w:szCs w:val="20"/>
               </w:rPr>
               <w:lastRenderedPageBreak/>
               <w:t>Wind direction</w:t>
@@ -7897,11 +7902,15 @@
             <w:pPr>
               <w:rPr>
                 <w:rFonts w:ascii="Times New Roman" w:hAnsi="Times New Roman" w:cs="Times New Roman"/>
+                <w:sz w:val="20"/>
+                <w:szCs w:val="20"/>
               </w:rPr>
             </w:pPr>
             <w:r>
               <w:rPr>
                 <w:rFonts w:ascii="Times New Roman" w:hAnsi="Times New Roman" w:cs="Times New Roman"/>
+                <w:sz w:val="20"/>
+                <w:szCs w:val="20"/>
               </w:rPr>
               <w:t>#</w:t>
             </w:r>
@@ -7909,6 +7918,8 @@
             <w:r>
               <w:rPr>
                 <w:rFonts w:ascii="Times New Roman" w:hAnsi="Times New Roman" w:cs="Times New Roman"/>
+                <w:sz w:val="20"/>
+                <w:szCs w:val="20"/>
               </w:rPr>
               <w:t>windDirect</w:t>
             </w:r>
@@ -7923,11 +7934,15 @@
             <w:pPr>
               <w:rPr>
                 <w:rFonts w:ascii="Times New Roman" w:hAnsi="Times New Roman" w:cs="Times New Roman"/>
+                <w:sz w:val="20"/>
+                <w:szCs w:val="20"/>
               </w:rPr>
             </w:pPr>
             <w:r>
               <w:rPr>
                 <w:rFonts w:ascii="Times New Roman" w:hAnsi="Times New Roman" w:cs="Times New Roman"/>
+                <w:sz w:val="20"/>
+                <w:szCs w:val="20"/>
               </w:rPr>
               <w:t>#wd</w:t>
             </w:r>
@@ -7941,11 +7956,15 @@
             <w:pPr>
               <w:rPr>
                 <w:rFonts w:ascii="Times New Roman" w:hAnsi="Times New Roman" w:cs="Times New Roman"/>
+                <w:sz w:val="20"/>
+                <w:szCs w:val="20"/>
               </w:rPr>
             </w:pPr>
             <w:r>
               <w:rPr>
                 <w:rFonts w:ascii="Times New Roman" w:hAnsi="Times New Roman" w:cs="Times New Roman"/>
+                <w:sz w:val="20"/>
+                <w:szCs w:val="20"/>
               </w:rPr>
               <w:t>#</w:t>
             </w:r>
@@ -7953,6 +7972,8 @@
             <w:r>
               <w:rPr>
                 <w:rFonts w:ascii="Times New Roman" w:hAnsi="Times New Roman" w:cs="Times New Roman"/>
+                <w:sz w:val="20"/>
+                <w:szCs w:val="20"/>
               </w:rPr>
               <w:t>winddirection</w:t>
             </w:r>
@@ -7967,11 +7988,15 @@
             <w:pPr>
               <w:rPr>
                 <w:rFonts w:ascii="Times New Roman" w:hAnsi="Times New Roman" w:cs="Times New Roman"/>
+                <w:sz w:val="20"/>
+                <w:szCs w:val="20"/>
               </w:rPr>
             </w:pPr>
             <w:r>
               <w:rPr>
                 <w:rFonts w:ascii="Times New Roman" w:hAnsi="Times New Roman" w:cs="Times New Roman"/>
+                <w:sz w:val="20"/>
+                <w:szCs w:val="20"/>
               </w:rPr>
               <w:t>#</w:t>
             </w:r>
@@ -7979,6 +8004,8 @@
             <w:r>
               <w:rPr>
                 <w:rFonts w:ascii="Times New Roman" w:hAnsi="Times New Roman" w:cs="Times New Roman"/>
+                <w:sz w:val="20"/>
+                <w:szCs w:val="20"/>
               </w:rPr>
               <w:t>wind_from_direction</w:t>
             </w:r>
@@ -7995,11 +8022,15 @@
             <w:pPr>
               <w:rPr>
                 <w:rFonts w:ascii="Times New Roman" w:hAnsi="Times New Roman" w:cs="Times New Roman"/>
+                <w:sz w:val="20"/>
+                <w:szCs w:val="20"/>
               </w:rPr>
             </w:pPr>
             <w:r>
               <w:rPr>
                 <w:rFonts w:ascii="Times New Roman" w:hAnsi="Times New Roman" w:cs="Times New Roman"/>
+                <w:sz w:val="20"/>
+                <w:szCs w:val="20"/>
               </w:rPr>
               <w:t>Wind speed</w:t>
             </w:r>
@@ -8013,11 +8044,15 @@
             <w:pPr>
               <w:rPr>
                 <w:rFonts w:ascii="Times New Roman" w:hAnsi="Times New Roman" w:cs="Times New Roman"/>
+                <w:sz w:val="20"/>
+                <w:szCs w:val="20"/>
               </w:rPr>
             </w:pPr>
             <w:r>
               <w:rPr>
                 <w:rFonts w:ascii="Times New Roman" w:hAnsi="Times New Roman" w:cs="Times New Roman"/>
+                <w:sz w:val="20"/>
+                <w:szCs w:val="20"/>
               </w:rPr>
               <w:t>#windspeed</w:t>
             </w:r>
@@ -8031,11 +8066,15 @@
             <w:pPr>
               <w:rPr>
                 <w:rFonts w:ascii="Times New Roman" w:hAnsi="Times New Roman" w:cs="Times New Roman"/>
+                <w:sz w:val="20"/>
+                <w:szCs w:val="20"/>
               </w:rPr>
             </w:pPr>
             <w:r>
               <w:rPr>
                 <w:rFonts w:ascii="Times New Roman" w:hAnsi="Times New Roman" w:cs="Times New Roman"/>
+                <w:sz w:val="20"/>
+                <w:szCs w:val="20"/>
               </w:rPr>
               <w:t>#</w:t>
             </w:r>
@@ -8043,6 +8082,8 @@
             <w:r>
               <w:rPr>
                 <w:rFonts w:ascii="Times New Roman" w:hAnsi="Times New Roman" w:cs="Times New Roman"/>
+                <w:sz w:val="20"/>
+                <w:szCs w:val="20"/>
               </w:rPr>
               <w:t>ws</w:t>
             </w:r>
@@ -8057,11 +8098,15 @@
             <w:pPr>
               <w:rPr>
                 <w:rFonts w:ascii="Times New Roman" w:hAnsi="Times New Roman" w:cs="Times New Roman"/>
+                <w:sz w:val="20"/>
+                <w:szCs w:val="20"/>
               </w:rPr>
             </w:pPr>
             <w:r>
               <w:rPr>
                 <w:rFonts w:ascii="Times New Roman" w:hAnsi="Times New Roman" w:cs="Times New Roman"/>
+                <w:sz w:val="20"/>
+                <w:szCs w:val="20"/>
               </w:rPr>
               <w:t>#</w:t>
             </w:r>
@@ -8069,6 +8114,8 @@
             <w:r>
               <w:rPr>
                 <w:rFonts w:ascii="Times New Roman" w:hAnsi="Times New Roman" w:cs="Times New Roman"/>
+                <w:sz w:val="20"/>
+                <w:szCs w:val="20"/>
               </w:rPr>
               <w:t>wind_speed</w:t>
             </w:r>
@@ -8084,6 +8131,8 @@
             <w:pPr>
               <w:rPr>
                 <w:rFonts w:ascii="Times New Roman" w:hAnsi="Times New Roman" w:cs="Times New Roman"/>
+                <w:sz w:val="20"/>
+                <w:szCs w:val="20"/>
               </w:rPr>
             </w:pPr>
           </w:p>
@@ -8098,11 +8147,15 @@
             <w:pPr>
               <w:rPr>
                 <w:rFonts w:ascii="Times New Roman" w:hAnsi="Times New Roman" w:cs="Times New Roman"/>
+                <w:sz w:val="20"/>
+                <w:szCs w:val="20"/>
               </w:rPr>
             </w:pPr>
             <w:r>
               <w:rPr>
                 <w:rFonts w:ascii="Times New Roman" w:hAnsi="Times New Roman" w:cs="Times New Roman"/>
+                <w:sz w:val="20"/>
+                <w:szCs w:val="20"/>
               </w:rPr>
               <w:t>Northing wind vector</w:t>
             </w:r>
@@ -8116,11 +8169,15 @@
             <w:pPr>
               <w:rPr>
                 <w:rFonts w:ascii="Times New Roman" w:hAnsi="Times New Roman" w:cs="Times New Roman"/>
+                <w:sz w:val="20"/>
+                <w:szCs w:val="20"/>
               </w:rPr>
             </w:pPr>
             <w:r>
               <w:rPr>
                 <w:rFonts w:ascii="Times New Roman" w:hAnsi="Times New Roman" w:cs="Times New Roman"/>
+                <w:sz w:val="20"/>
+                <w:szCs w:val="20"/>
               </w:rPr>
               <w:t>#northing</w:t>
             </w:r>
@@ -8134,11 +8191,15 @@
             <w:pPr>
               <w:rPr>
                 <w:rFonts w:ascii="Times New Roman" w:hAnsi="Times New Roman" w:cs="Times New Roman"/>
+                <w:sz w:val="20"/>
+                <w:szCs w:val="20"/>
               </w:rPr>
             </w:pPr>
             <w:r>
               <w:rPr>
                 <w:rFonts w:ascii="Times New Roman" w:hAnsi="Times New Roman" w:cs="Times New Roman"/>
+                <w:sz w:val="20"/>
+                <w:szCs w:val="20"/>
               </w:rPr>
               <w:t>#</w:t>
             </w:r>
@@ -8146,6 +8207,8 @@
             <w:r>
               <w:rPr>
                 <w:rFonts w:ascii="Times New Roman" w:hAnsi="Times New Roman" w:cs="Times New Roman"/>
+                <w:sz w:val="20"/>
+                <w:szCs w:val="20"/>
               </w:rPr>
               <w:t>wind_northing</w:t>
             </w:r>
@@ -8160,6 +8223,8 @@
             <w:pPr>
               <w:rPr>
                 <w:rFonts w:ascii="Times New Roman" w:hAnsi="Times New Roman" w:cs="Times New Roman"/>
+                <w:sz w:val="20"/>
+                <w:szCs w:val="20"/>
               </w:rPr>
             </w:pPr>
           </w:p>
@@ -8173,6 +8238,8 @@
             <w:pPr>
               <w:rPr>
                 <w:rFonts w:ascii="Times New Roman" w:hAnsi="Times New Roman" w:cs="Times New Roman"/>
+                <w:sz w:val="20"/>
+                <w:szCs w:val="20"/>
               </w:rPr>
             </w:pPr>
           </w:p>
@@ -8187,11 +8254,15 @@
             <w:pPr>
               <w:rPr>
                 <w:rFonts w:ascii="Times New Roman" w:hAnsi="Times New Roman" w:cs="Times New Roman"/>
+                <w:sz w:val="20"/>
+                <w:szCs w:val="20"/>
               </w:rPr>
             </w:pPr>
             <w:r>
               <w:rPr>
                 <w:rFonts w:ascii="Times New Roman" w:hAnsi="Times New Roman" w:cs="Times New Roman"/>
+                <w:sz w:val="20"/>
+                <w:szCs w:val="20"/>
               </w:rPr>
               <w:t>Easting wind vector</w:t>
             </w:r>
@@ -8205,11 +8276,15 @@
             <w:pPr>
               <w:rPr>
                 <w:rFonts w:ascii="Times New Roman" w:hAnsi="Times New Roman" w:cs="Times New Roman"/>
+                <w:sz w:val="20"/>
+                <w:szCs w:val="20"/>
               </w:rPr>
             </w:pPr>
             <w:r>
               <w:rPr>
                 <w:rFonts w:ascii="Times New Roman" w:hAnsi="Times New Roman" w:cs="Times New Roman"/>
+                <w:sz w:val="20"/>
+                <w:szCs w:val="20"/>
               </w:rPr>
               <w:t>#easting</w:t>
             </w:r>
@@ -8223,11 +8298,15 @@
             <w:pPr>
               <w:rPr>
                 <w:rFonts w:ascii="Times New Roman" w:hAnsi="Times New Roman" w:cs="Times New Roman"/>
+                <w:sz w:val="20"/>
+                <w:szCs w:val="20"/>
               </w:rPr>
             </w:pPr>
             <w:r>
               <w:rPr>
                 <w:rFonts w:ascii="Times New Roman" w:hAnsi="Times New Roman" w:cs="Times New Roman"/>
+                <w:sz w:val="20"/>
+                <w:szCs w:val="20"/>
               </w:rPr>
               <w:t>#</w:t>
             </w:r>
@@ -8235,6 +8314,8 @@
             <w:r>
               <w:rPr>
                 <w:rFonts w:ascii="Times New Roman" w:hAnsi="Times New Roman" w:cs="Times New Roman"/>
+                <w:sz w:val="20"/>
+                <w:szCs w:val="20"/>
               </w:rPr>
               <w:t>wind_easting</w:t>
             </w:r>
@@ -8249,6 +8330,8 @@
             <w:pPr>
               <w:rPr>
                 <w:rFonts w:ascii="Times New Roman" w:hAnsi="Times New Roman" w:cs="Times New Roman"/>
+                <w:sz w:val="20"/>
+                <w:szCs w:val="20"/>
               </w:rPr>
             </w:pPr>
           </w:p>
@@ -8262,6 +8345,8 @@
             <w:pPr>
               <w:rPr>
                 <w:rFonts w:ascii="Times New Roman" w:hAnsi="Times New Roman" w:cs="Times New Roman"/>
+                <w:sz w:val="20"/>
+                <w:szCs w:val="20"/>
               </w:rPr>
             </w:pPr>
           </w:p>
@@ -8276,11 +8361,15 @@
             <w:pPr>
               <w:rPr>
                 <w:rFonts w:ascii="Times New Roman" w:hAnsi="Times New Roman" w:cs="Times New Roman"/>
+                <w:sz w:val="20"/>
+                <w:szCs w:val="20"/>
               </w:rPr>
             </w:pPr>
             <w:r>
               <w:rPr>
                 <w:rFonts w:ascii="Times New Roman" w:hAnsi="Times New Roman" w:cs="Times New Roman"/>
+                <w:sz w:val="20"/>
+                <w:szCs w:val="20"/>
               </w:rPr>
               <w:t>Nitrogen deposition</w:t>
             </w:r>
@@ -8294,11 +8383,15 @@
             <w:pPr>
               <w:rPr>
                 <w:rFonts w:ascii="Times New Roman" w:hAnsi="Times New Roman" w:cs="Times New Roman"/>
+                <w:sz w:val="20"/>
+                <w:szCs w:val="20"/>
               </w:rPr>
             </w:pPr>
             <w:r>
               <w:rPr>
                 <w:rFonts w:ascii="Times New Roman" w:hAnsi="Times New Roman" w:cs="Times New Roman"/>
+                <w:sz w:val="20"/>
+                <w:szCs w:val="20"/>
               </w:rPr>
               <w:t>#</w:t>
             </w:r>
@@ -8306,6 +8399,8 @@
             <w:r>
               <w:rPr>
                 <w:rFonts w:ascii="Times New Roman" w:hAnsi="Times New Roman" w:cs="Times New Roman"/>
+                <w:sz w:val="20"/>
+                <w:szCs w:val="20"/>
               </w:rPr>
               <w:t>Ndeposition</w:t>
             </w:r>
@@ -8320,11 +8415,15 @@
             <w:pPr>
               <w:rPr>
                 <w:rFonts w:ascii="Times New Roman" w:hAnsi="Times New Roman" w:cs="Times New Roman"/>
+                <w:sz w:val="20"/>
+                <w:szCs w:val="20"/>
               </w:rPr>
             </w:pPr>
             <w:r>
               <w:rPr>
                 <w:rFonts w:ascii="Times New Roman" w:hAnsi="Times New Roman" w:cs="Times New Roman"/>
+                <w:sz w:val="20"/>
+                <w:szCs w:val="20"/>
               </w:rPr>
               <w:t>#</w:t>
             </w:r>
@@ -8332,6 +8431,8 @@
             <w:r>
               <w:rPr>
                 <w:rFonts w:ascii="Times New Roman" w:hAnsi="Times New Roman" w:cs="Times New Roman"/>
+                <w:sz w:val="20"/>
+                <w:szCs w:val="20"/>
               </w:rPr>
               <w:t>Ndep</w:t>
             </w:r>
@@ -8346,6 +8447,8 @@
             <w:pPr>
               <w:rPr>
                 <w:rFonts w:ascii="Times New Roman" w:hAnsi="Times New Roman" w:cs="Times New Roman"/>
+                <w:sz w:val="20"/>
+                <w:szCs w:val="20"/>
               </w:rPr>
             </w:pPr>
           </w:p>
@@ -8359,6 +8462,8 @@
             <w:pPr>
               <w:rPr>
                 <w:rFonts w:ascii="Times New Roman" w:hAnsi="Times New Roman" w:cs="Times New Roman"/>
+                <w:sz w:val="20"/>
+                <w:szCs w:val="20"/>
               </w:rPr>
             </w:pPr>
           </w:p>
@@ -8373,11 +8478,15 @@
             <w:pPr>
               <w:rPr>
                 <w:rFonts w:ascii="Times New Roman" w:hAnsi="Times New Roman" w:cs="Times New Roman"/>
+                <w:sz w:val="20"/>
+                <w:szCs w:val="20"/>
               </w:rPr>
             </w:pPr>
             <w:r>
               <w:rPr>
                 <w:rFonts w:ascii="Times New Roman" w:hAnsi="Times New Roman" w:cs="Times New Roman"/>
+                <w:sz w:val="20"/>
+                <w:szCs w:val="20"/>
               </w:rPr>
               <w:t>Maximum relative humidity</w:t>
             </w:r>
@@ -8391,11 +8500,15 @@
             <w:pPr>
               <w:rPr>
                 <w:rFonts w:ascii="Times New Roman" w:hAnsi="Times New Roman" w:cs="Times New Roman"/>
+                <w:sz w:val="20"/>
+                <w:szCs w:val="20"/>
               </w:rPr>
             </w:pPr>
             <w:r>
               <w:rPr>
                 <w:rFonts w:ascii="Times New Roman" w:hAnsi="Times New Roman" w:cs="Times New Roman"/>
+                <w:sz w:val="20"/>
+                <w:szCs w:val="20"/>
               </w:rPr>
               <w:t>#</w:t>
             </w:r>
@@ -8403,6 +8516,8 @@
             <w:r>
               <w:rPr>
                 <w:rFonts w:ascii="Times New Roman" w:hAnsi="Times New Roman" w:cs="Times New Roman"/>
+                <w:sz w:val="20"/>
+                <w:szCs w:val="20"/>
               </w:rPr>
               <w:t>max_relative_humidity</w:t>
             </w:r>
@@ -8417,11 +8532,15 @@
             <w:pPr>
               <w:rPr>
                 <w:rFonts w:ascii="Times New Roman" w:hAnsi="Times New Roman" w:cs="Times New Roman"/>
+                <w:sz w:val="20"/>
+                <w:szCs w:val="20"/>
               </w:rPr>
             </w:pPr>
             <w:r>
               <w:rPr>
                 <w:rFonts w:ascii="Times New Roman" w:hAnsi="Times New Roman" w:cs="Times New Roman"/>
+                <w:sz w:val="20"/>
+                <w:szCs w:val="20"/>
               </w:rPr>
               <w:t>#</w:t>
             </w:r>
@@ -8429,6 +8548,8 @@
             <w:r>
               <w:rPr>
                 <w:rFonts w:ascii="Times New Roman" w:hAnsi="Times New Roman" w:cs="Times New Roman"/>
+                <w:sz w:val="20"/>
+                <w:szCs w:val="20"/>
               </w:rPr>
               <w:t>maxRH</w:t>
             </w:r>
@@ -8443,6 +8564,8 @@
             <w:pPr>
               <w:rPr>
                 <w:rFonts w:ascii="Times New Roman" w:hAnsi="Times New Roman" w:cs="Times New Roman"/>
+                <w:sz w:val="20"/>
+                <w:szCs w:val="20"/>
               </w:rPr>
             </w:pPr>
           </w:p>
@@ -8456,6 +8579,8 @@
             <w:pPr>
               <w:rPr>
                 <w:rFonts w:ascii="Times New Roman" w:hAnsi="Times New Roman" w:cs="Times New Roman"/>
+                <w:sz w:val="20"/>
+                <w:szCs w:val="20"/>
               </w:rPr>
             </w:pPr>
           </w:p>
@@ -8470,23 +8595,31 @@
             <w:pPr>
               <w:rPr>
                 <w:rFonts w:ascii="Times New Roman" w:hAnsi="Times New Roman" w:cs="Times New Roman"/>
+                <w:sz w:val="20"/>
+                <w:szCs w:val="20"/>
               </w:rPr>
             </w:pPr>
             <w:r>
               <w:rPr>
                 <w:rFonts w:ascii="Times New Roman" w:hAnsi="Times New Roman" w:cs="Times New Roman"/>
+                <w:sz w:val="20"/>
+                <w:szCs w:val="20"/>
               </w:rPr>
               <w:t>Minimum relative humid</w:t>
             </w:r>
             <w:r>
               <w:rPr>
                 <w:rFonts w:ascii="Times New Roman" w:hAnsi="Times New Roman" w:cs="Times New Roman"/>
+                <w:sz w:val="20"/>
+                <w:szCs w:val="20"/>
               </w:rPr>
               <w:t>i</w:t>
             </w:r>
             <w:r>
               <w:rPr>
                 <w:rFonts w:ascii="Times New Roman" w:hAnsi="Times New Roman" w:cs="Times New Roman"/>
+                <w:sz w:val="20"/>
+                <w:szCs w:val="20"/>
               </w:rPr>
               <w:t>ty</w:t>
             </w:r>
@@ -8500,11 +8633,15 @@
             <w:pPr>
               <w:rPr>
                 <w:rFonts w:ascii="Times New Roman" w:hAnsi="Times New Roman" w:cs="Times New Roman"/>
+                <w:sz w:val="20"/>
+                <w:szCs w:val="20"/>
               </w:rPr>
             </w:pPr>
             <w:r>
               <w:rPr>
                 <w:rFonts w:ascii="Times New Roman" w:hAnsi="Times New Roman" w:cs="Times New Roman"/>
+                <w:sz w:val="20"/>
+                <w:szCs w:val="20"/>
               </w:rPr>
               <w:t>#</w:t>
             </w:r>
@@ -8512,6 +8649,8 @@
             <w:r>
               <w:rPr>
                 <w:rFonts w:ascii="Times New Roman" w:hAnsi="Times New Roman" w:cs="Times New Roman"/>
+                <w:sz w:val="20"/>
+                <w:szCs w:val="20"/>
               </w:rPr>
               <w:t>max_relative_humidity</w:t>
             </w:r>
@@ -8526,11 +8665,15 @@
             <w:pPr>
               <w:rPr>
                 <w:rFonts w:ascii="Times New Roman" w:hAnsi="Times New Roman" w:cs="Times New Roman"/>
+                <w:sz w:val="20"/>
+                <w:szCs w:val="20"/>
               </w:rPr>
             </w:pPr>
             <w:r>
               <w:rPr>
                 <w:rFonts w:ascii="Times New Roman" w:hAnsi="Times New Roman" w:cs="Times New Roman"/>
+                <w:sz w:val="20"/>
+                <w:szCs w:val="20"/>
               </w:rPr>
               <w:t>#</w:t>
             </w:r>
@@ -8538,6 +8681,8 @@
             <w:r>
               <w:rPr>
                 <w:rFonts w:ascii="Times New Roman" w:hAnsi="Times New Roman" w:cs="Times New Roman"/>
+                <w:sz w:val="20"/>
+                <w:szCs w:val="20"/>
               </w:rPr>
               <w:t>minRH</w:t>
             </w:r>
@@ -8552,6 +8697,8 @@
             <w:pPr>
               <w:rPr>
                 <w:rFonts w:ascii="Times New Roman" w:hAnsi="Times New Roman" w:cs="Times New Roman"/>
+                <w:sz w:val="20"/>
+                <w:szCs w:val="20"/>
               </w:rPr>
             </w:pPr>
           </w:p>
@@ -8565,223 +8712,8 @@
             <w:pPr>
               <w:rPr>
                 <w:rFonts w:ascii="Times New Roman" w:hAnsi="Times New Roman" w:cs="Times New Roman"/>
-              </w:rPr>
-            </w:pPr>
-          </w:p>
-        </w:tc>
-      </w:tr>
-      <w:tr>
-        <w:tc>
-          <w:tcPr>
-            <w:tcW w:w="1867" w:type="dxa"/>
-          </w:tcPr>
-          <w:p>
-            <w:r>
-              <w:rPr>
-                <w:rFonts w:ascii="Times New Roman" w:hAnsi="Times New Roman" w:cs="Times New Roman"/>
-              </w:rPr>
-              <w:t>Relative humidity</w:t>
-            </w:r>
-          </w:p>
-        </w:tc>
-        <w:tc>
-          <w:tcPr>
-            <w:tcW w:w="1800" w:type="dxa"/>
-          </w:tcPr>
-          <w:p>
-            <w:r>
-              <w:rPr>
-                <w:rFonts w:ascii="Times New Roman" w:hAnsi="Times New Roman" w:cs="Times New Roman"/>
-              </w:rPr>
-              <w:t>#</w:t>
-            </w:r>
-            <w:proofErr w:type="spellStart"/>
-            <w:r>
-              <w:rPr>
-                <w:rFonts w:ascii="Times New Roman" w:hAnsi="Times New Roman" w:cs="Times New Roman"/>
-              </w:rPr>
-              <w:t>relative_humidity</w:t>
-            </w:r>
-            <w:proofErr w:type="spellEnd"/>
-          </w:p>
-        </w:tc>
-        <w:tc>
-          <w:tcPr>
-            <w:tcW w:w="1800" w:type="dxa"/>
-          </w:tcPr>
-          <w:p>
-            <w:r>
-              <w:rPr>
-                <w:rFonts w:ascii="Times New Roman" w:hAnsi="Times New Roman" w:cs="Times New Roman"/>
-              </w:rPr>
-              <w:t>#RH</w:t>
-            </w:r>
-          </w:p>
-        </w:tc>
-        <w:tc>
-          <w:tcPr>
-            <w:tcW w:w="1710" w:type="dxa"/>
-          </w:tcPr>
-          <w:p/>
-        </w:tc>
-        <w:tc>
-          <w:tcPr>
-            <w:tcW w:w="1950" w:type="dxa"/>
-            <w:gridSpan w:val="2"/>
-          </w:tcPr>
-          <w:p/>
-        </w:tc>
-      </w:tr>
-      <w:tr>
-        <w:tc>
-          <w:tcPr>
-            <w:tcW w:w="1867" w:type="dxa"/>
-          </w:tcPr>
-          <w:p>
-            <w:r>
-              <w:rPr>
-                <w:rFonts w:ascii="Times New Roman" w:hAnsi="Times New Roman" w:cs="Times New Roman"/>
-              </w:rPr>
-              <w:t>Specific humidity</w:t>
-            </w:r>
-          </w:p>
-        </w:tc>
-        <w:tc>
-          <w:tcPr>
-            <w:tcW w:w="1800" w:type="dxa"/>
-          </w:tcPr>
-          <w:p>
-            <w:r>
-              <w:rPr>
-                <w:rFonts w:ascii="Times New Roman" w:hAnsi="Times New Roman" w:cs="Times New Roman"/>
-              </w:rPr>
-              <w:t>#</w:t>
-            </w:r>
-            <w:proofErr w:type="spellStart"/>
-            <w:r>
-              <w:rPr>
-                <w:rFonts w:ascii="Times New Roman" w:hAnsi="Times New Roman" w:cs="Times New Roman"/>
-              </w:rPr>
-              <w:t>specific_humidity</w:t>
-            </w:r>
-            <w:proofErr w:type="spellEnd"/>
-          </w:p>
-        </w:tc>
-        <w:tc>
-          <w:tcPr>
-            <w:tcW w:w="1800" w:type="dxa"/>
-          </w:tcPr>
-          <w:p>
-            <w:r>
-              <w:rPr>
-                <w:rFonts w:ascii="Times New Roman" w:hAnsi="Times New Roman" w:cs="Times New Roman"/>
-              </w:rPr>
-              <w:t>#</w:t>
-            </w:r>
-            <w:r>
-              <w:rPr>
-                <w:rFonts w:ascii="Times New Roman" w:hAnsi="Times New Roman" w:cs="Times New Roman"/>
-              </w:rPr>
-              <w:t>S</w:t>
-            </w:r>
-            <w:r>
-              <w:rPr>
-                <w:rFonts w:ascii="Times New Roman" w:hAnsi="Times New Roman" w:cs="Times New Roman"/>
-              </w:rPr>
-              <w:t>H</w:t>
-            </w:r>
-          </w:p>
-        </w:tc>
-        <w:tc>
-          <w:tcPr>
-            <w:tcW w:w="1710" w:type="dxa"/>
-          </w:tcPr>
-          <w:p/>
-        </w:tc>
-        <w:tc>
-          <w:tcPr>
-            <w:tcW w:w="1950" w:type="dxa"/>
-            <w:gridSpan w:val="2"/>
-          </w:tcPr>
-          <w:p/>
-        </w:tc>
-      </w:tr>
-      <w:tr>
-        <w:tc>
-          <w:tcPr>
-            <w:tcW w:w="1867" w:type="dxa"/>
-          </w:tcPr>
-          <w:p>
-            <w:pPr>
-              <w:rPr>
-                <w:rFonts w:ascii="Times New Roman" w:hAnsi="Times New Roman" w:cs="Times New Roman"/>
-              </w:rPr>
-            </w:pPr>
-            <w:r>
-              <w:rPr>
-                <w:rFonts w:ascii="Times New Roman" w:hAnsi="Times New Roman" w:cs="Times New Roman"/>
-              </w:rPr>
-              <w:t>CO2 concentration</w:t>
-            </w:r>
-          </w:p>
-        </w:tc>
-        <w:tc>
-          <w:tcPr>
-            <w:tcW w:w="1800" w:type="dxa"/>
-          </w:tcPr>
-          <w:p>
-            <w:pPr>
-              <w:rPr>
-                <w:rFonts w:ascii="Times New Roman" w:hAnsi="Times New Roman" w:cs="Times New Roman"/>
-              </w:rPr>
-            </w:pPr>
-            <w:r>
-              <w:rPr>
-                <w:rFonts w:ascii="Times New Roman" w:hAnsi="Times New Roman" w:cs="Times New Roman"/>
-              </w:rPr>
-              <w:t>#CO2</w:t>
-            </w:r>
-          </w:p>
-        </w:tc>
-        <w:tc>
-          <w:tcPr>
-            <w:tcW w:w="1800" w:type="dxa"/>
-          </w:tcPr>
-          <w:p>
-            <w:pPr>
-              <w:rPr>
-                <w:rFonts w:ascii="Times New Roman" w:hAnsi="Times New Roman" w:cs="Times New Roman"/>
-              </w:rPr>
-            </w:pPr>
-            <w:r>
-              <w:rPr>
-                <w:rFonts w:ascii="Times New Roman" w:hAnsi="Times New Roman" w:cs="Times New Roman"/>
-              </w:rPr>
-              <w:t>#CO2conc</w:t>
-            </w:r>
-          </w:p>
-        </w:tc>
-        <w:tc>
-          <w:tcPr>
-            <w:tcW w:w="1710" w:type="dxa"/>
-          </w:tcPr>
-          <w:p>
-            <w:pPr>
-              <w:rPr>
-                <w:rFonts w:ascii="Times New Roman" w:hAnsi="Times New Roman" w:cs="Times New Roman"/>
-              </w:rPr>
-            </w:pPr>
-          </w:p>
-        </w:tc>
-        <w:tc>
-          <w:tcPr>
-            <w:tcW w:w="1950" w:type="dxa"/>
-            <w:gridSpan w:val="2"/>
-          </w:tcPr>
-          <w:p>
-            <w:pPr>
-              <w:rPr>
-                <w:rFonts w:ascii="Times New Roman" w:hAnsi="Times New Roman" w:cs="Times New Roman"/>
+                <w:sz w:val="20"/>
+                <w:szCs w:val="20"/>
               </w:rPr>
             </w:pPr>
           </w:p>
@@ -8795,14 +8727,17 @@
           <w:p>
             <w:pPr>
               <w:rPr>
-                <w:rFonts w:ascii="Times New Roman" w:hAnsi="Times New Roman" w:cs="Times New Roman"/>
+                <w:sz w:val="20"/>
+                <w:szCs w:val="20"/>
               </w:rPr>
             </w:pPr>
             <w:r>
               <w:rPr>
                 <w:rFonts w:ascii="Times New Roman" w:hAnsi="Times New Roman" w:cs="Times New Roman"/>
-              </w:rPr>
-              <w:t>PAR</w:t>
+                <w:sz w:val="20"/>
+                <w:szCs w:val="20"/>
+              </w:rPr>
+              <w:t>Relative humidity</w:t>
             </w:r>
           </w:p>
         </w:tc>
@@ -8813,15 +8748,28 @@
           <w:p>
             <w:pPr>
               <w:rPr>
-                <w:rFonts w:ascii="Times New Roman" w:hAnsi="Times New Roman" w:cs="Times New Roman"/>
+                <w:sz w:val="20"/>
+                <w:szCs w:val="20"/>
               </w:rPr>
             </w:pPr>
             <w:r>
               <w:rPr>
                 <w:rFonts w:ascii="Times New Roman" w:hAnsi="Times New Roman" w:cs="Times New Roman"/>
-              </w:rPr>
-              <w:t>#PAR</w:t>
+                <w:sz w:val="20"/>
+                <w:szCs w:val="20"/>
+              </w:rPr>
+              <w:t>#</w:t>
             </w:r>
+            <w:proofErr w:type="spellStart"/>
+            <w:r>
+              <w:rPr>
+                <w:rFonts w:ascii="Times New Roman" w:hAnsi="Times New Roman" w:cs="Times New Roman"/>
+                <w:sz w:val="20"/>
+                <w:szCs w:val="20"/>
+              </w:rPr>
+              <w:t>relative_humidity</w:t>
+            </w:r>
+            <w:proofErr w:type="spellEnd"/>
           </w:p>
         </w:tc>
         <w:tc>
@@ -8831,14 +8779,17 @@
           <w:p>
             <w:pPr>
               <w:rPr>
-                <w:rFonts w:ascii="Times New Roman" w:hAnsi="Times New Roman" w:cs="Times New Roman"/>
+                <w:sz w:val="20"/>
+                <w:szCs w:val="20"/>
               </w:rPr>
             </w:pPr>
             <w:r>
               <w:rPr>
                 <w:rFonts w:ascii="Times New Roman" w:hAnsi="Times New Roman" w:cs="Times New Roman"/>
-              </w:rPr>
-              <w:t>#Light</w:t>
+                <w:sz w:val="20"/>
+                <w:szCs w:val="20"/>
+              </w:rPr>
+              <w:t>#RH</w:t>
             </w:r>
           </w:p>
         </w:tc>
@@ -8849,7 +8800,8 @@
           <w:p>
             <w:pPr>
               <w:rPr>
-                <w:rFonts w:ascii="Times New Roman" w:hAnsi="Times New Roman" w:cs="Times New Roman"/>
+                <w:sz w:val="20"/>
+                <w:szCs w:val="20"/>
               </w:rPr>
             </w:pPr>
           </w:p>
@@ -8862,7 +8814,8 @@
           <w:p>
             <w:pPr>
               <w:rPr>
-                <w:rFonts w:ascii="Times New Roman" w:hAnsi="Times New Roman" w:cs="Times New Roman"/>
+                <w:sz w:val="20"/>
+                <w:szCs w:val="20"/>
               </w:rPr>
             </w:pPr>
           </w:p>
@@ -8876,14 +8829,17 @@
           <w:p>
             <w:pPr>
               <w:rPr>
-                <w:rFonts w:ascii="Times New Roman" w:hAnsi="Times New Roman" w:cs="Times New Roman"/>
+                <w:sz w:val="20"/>
+                <w:szCs w:val="20"/>
               </w:rPr>
             </w:pPr>
             <w:r>
               <w:rPr>
                 <w:rFonts w:ascii="Times New Roman" w:hAnsi="Times New Roman" w:cs="Times New Roman"/>
-              </w:rPr>
-              <w:t>Ozone concentration</w:t>
+                <w:sz w:val="20"/>
+                <w:szCs w:val="20"/>
+              </w:rPr>
+              <w:t>Specific humidity</w:t>
             </w:r>
           </w:p>
         </w:tc>
@@ -8894,15 +8850,28 @@
           <w:p>
             <w:pPr>
               <w:rPr>
-                <w:rFonts w:ascii="Times New Roman" w:hAnsi="Times New Roman" w:cs="Times New Roman"/>
+                <w:sz w:val="20"/>
+                <w:szCs w:val="20"/>
               </w:rPr>
             </w:pPr>
             <w:r>
               <w:rPr>
                 <w:rFonts w:ascii="Times New Roman" w:hAnsi="Times New Roman" w:cs="Times New Roman"/>
-              </w:rPr>
-              <w:t>#ozone</w:t>
+                <w:sz w:val="20"/>
+                <w:szCs w:val="20"/>
+              </w:rPr>
+              <w:t>#</w:t>
             </w:r>
+            <w:proofErr w:type="spellStart"/>
+            <w:r>
+              <w:rPr>
+                <w:rFonts w:ascii="Times New Roman" w:hAnsi="Times New Roman" w:cs="Times New Roman"/>
+                <w:sz w:val="20"/>
+                <w:szCs w:val="20"/>
+              </w:rPr>
+              <w:t>specific_humidity</w:t>
+            </w:r>
+            <w:proofErr w:type="spellEnd"/>
           </w:p>
         </w:tc>
         <w:tc>
@@ -8912,14 +8881,17 @@
           <w:p>
             <w:pPr>
               <w:rPr>
-                <w:rFonts w:ascii="Times New Roman" w:hAnsi="Times New Roman" w:cs="Times New Roman"/>
+                <w:sz w:val="20"/>
+                <w:szCs w:val="20"/>
               </w:rPr>
             </w:pPr>
             <w:r>
               <w:rPr>
                 <w:rFonts w:ascii="Times New Roman" w:hAnsi="Times New Roman" w:cs="Times New Roman"/>
-              </w:rPr>
-              <w:t>#O3</w:t>
+                <w:sz w:val="20"/>
+                <w:szCs w:val="20"/>
+              </w:rPr>
+              <w:t>#SH</w:t>
             </w:r>
           </w:p>
         </w:tc>
@@ -8930,7 +8902,8 @@
           <w:p>
             <w:pPr>
               <w:rPr>
-                <w:rFonts w:ascii="Times New Roman" w:hAnsi="Times New Roman" w:cs="Times New Roman"/>
+                <w:sz w:val="20"/>
+                <w:szCs w:val="20"/>
               </w:rPr>
             </w:pPr>
           </w:p>
@@ -8943,7 +8916,8 @@
           <w:p>
             <w:pPr>
               <w:rPr>
-                <w:rFonts w:ascii="Times New Roman" w:hAnsi="Times New Roman" w:cs="Times New Roman"/>
+                <w:sz w:val="20"/>
+                <w:szCs w:val="20"/>
               </w:rPr>
             </w:pPr>
           </w:p>
@@ -8958,11 +8932,306 @@
             <w:pPr>
               <w:rPr>
                 <w:rFonts w:ascii="Times New Roman" w:hAnsi="Times New Roman" w:cs="Times New Roman"/>
+                <w:sz w:val="20"/>
+                <w:szCs w:val="20"/>
               </w:rPr>
             </w:pPr>
             <w:r>
               <w:rPr>
                 <w:rFonts w:ascii="Times New Roman" w:hAnsi="Times New Roman" w:cs="Times New Roman"/>
+                <w:sz w:val="20"/>
+                <w:szCs w:val="20"/>
+              </w:rPr>
+              <w:t>CO2 concentration</w:t>
+            </w:r>
+          </w:p>
+        </w:tc>
+        <w:tc>
+          <w:tcPr>
+            <w:tcW w:w="1800" w:type="dxa"/>
+          </w:tcPr>
+          <w:p>
+            <w:pPr>
+              <w:rPr>
+                <w:rFonts w:ascii="Times New Roman" w:hAnsi="Times New Roman" w:cs="Times New Roman"/>
+                <w:sz w:val="20"/>
+                <w:szCs w:val="20"/>
+              </w:rPr>
+            </w:pPr>
+            <w:r>
+              <w:rPr>
+                <w:rFonts w:ascii="Times New Roman" w:hAnsi="Times New Roman" w:cs="Times New Roman"/>
+                <w:sz w:val="20"/>
+                <w:szCs w:val="20"/>
+              </w:rPr>
+              <w:t>#CO2</w:t>
+            </w:r>
+          </w:p>
+        </w:tc>
+        <w:tc>
+          <w:tcPr>
+            <w:tcW w:w="1800" w:type="dxa"/>
+          </w:tcPr>
+          <w:p>
+            <w:pPr>
+              <w:rPr>
+                <w:rFonts w:ascii="Times New Roman" w:hAnsi="Times New Roman" w:cs="Times New Roman"/>
+                <w:sz w:val="20"/>
+                <w:szCs w:val="20"/>
+              </w:rPr>
+            </w:pPr>
+            <w:r>
+              <w:rPr>
+                <w:rFonts w:ascii="Times New Roman" w:hAnsi="Times New Roman" w:cs="Times New Roman"/>
+                <w:sz w:val="20"/>
+                <w:szCs w:val="20"/>
+              </w:rPr>
+              <w:t>#CO2conc</w:t>
+            </w:r>
+          </w:p>
+        </w:tc>
+        <w:tc>
+          <w:tcPr>
+            <w:tcW w:w="1710" w:type="dxa"/>
+          </w:tcPr>
+          <w:p>
+            <w:pPr>
+              <w:rPr>
+                <w:rFonts w:ascii="Times New Roman" w:hAnsi="Times New Roman" w:cs="Times New Roman"/>
+                <w:sz w:val="20"/>
+                <w:szCs w:val="20"/>
+              </w:rPr>
+            </w:pPr>
+          </w:p>
+        </w:tc>
+        <w:tc>
+          <w:tcPr>
+            <w:tcW w:w="1950" w:type="dxa"/>
+            <w:gridSpan w:val="2"/>
+          </w:tcPr>
+          <w:p>
+            <w:pPr>
+              <w:rPr>
+                <w:rFonts w:ascii="Times New Roman" w:hAnsi="Times New Roman" w:cs="Times New Roman"/>
+                <w:sz w:val="20"/>
+                <w:szCs w:val="20"/>
+              </w:rPr>
+            </w:pPr>
+          </w:p>
+        </w:tc>
+      </w:tr>
+      <w:tr>
+        <w:tc>
+          <w:tcPr>
+            <w:tcW w:w="1867" w:type="dxa"/>
+          </w:tcPr>
+          <w:p>
+            <w:pPr>
+              <w:rPr>
+                <w:rFonts w:ascii="Times New Roman" w:hAnsi="Times New Roman" w:cs="Times New Roman"/>
+                <w:sz w:val="20"/>
+                <w:szCs w:val="20"/>
+              </w:rPr>
+            </w:pPr>
+            <w:r>
+              <w:rPr>
+                <w:rFonts w:ascii="Times New Roman" w:hAnsi="Times New Roman" w:cs="Times New Roman"/>
+                <w:sz w:val="20"/>
+                <w:szCs w:val="20"/>
+              </w:rPr>
+              <w:t>PAR</w:t>
+            </w:r>
+          </w:p>
+        </w:tc>
+        <w:tc>
+          <w:tcPr>
+            <w:tcW w:w="1800" w:type="dxa"/>
+          </w:tcPr>
+          <w:p>
+            <w:pPr>
+              <w:rPr>
+                <w:rFonts w:ascii="Times New Roman" w:hAnsi="Times New Roman" w:cs="Times New Roman"/>
+                <w:sz w:val="20"/>
+                <w:szCs w:val="20"/>
+              </w:rPr>
+            </w:pPr>
+            <w:r>
+              <w:rPr>
+                <w:rFonts w:ascii="Times New Roman" w:hAnsi="Times New Roman" w:cs="Times New Roman"/>
+                <w:sz w:val="20"/>
+                <w:szCs w:val="20"/>
+              </w:rPr>
+              <w:t>#PAR</w:t>
+            </w:r>
+          </w:p>
+        </w:tc>
+        <w:tc>
+          <w:tcPr>
+            <w:tcW w:w="1800" w:type="dxa"/>
+          </w:tcPr>
+          <w:p>
+            <w:pPr>
+              <w:rPr>
+                <w:rFonts w:ascii="Times New Roman" w:hAnsi="Times New Roman" w:cs="Times New Roman"/>
+                <w:sz w:val="20"/>
+                <w:szCs w:val="20"/>
+              </w:rPr>
+            </w:pPr>
+            <w:r>
+              <w:rPr>
+                <w:rFonts w:ascii="Times New Roman" w:hAnsi="Times New Roman" w:cs="Times New Roman"/>
+                <w:sz w:val="20"/>
+                <w:szCs w:val="20"/>
+              </w:rPr>
+              <w:t>#Light</w:t>
+            </w:r>
+          </w:p>
+        </w:tc>
+        <w:tc>
+          <w:tcPr>
+            <w:tcW w:w="1710" w:type="dxa"/>
+          </w:tcPr>
+          <w:p>
+            <w:pPr>
+              <w:rPr>
+                <w:rFonts w:ascii="Times New Roman" w:hAnsi="Times New Roman" w:cs="Times New Roman"/>
+                <w:sz w:val="20"/>
+                <w:szCs w:val="20"/>
+              </w:rPr>
+            </w:pPr>
+          </w:p>
+        </w:tc>
+        <w:tc>
+          <w:tcPr>
+            <w:tcW w:w="1950" w:type="dxa"/>
+            <w:gridSpan w:val="2"/>
+          </w:tcPr>
+          <w:p>
+            <w:pPr>
+              <w:rPr>
+                <w:rFonts w:ascii="Times New Roman" w:hAnsi="Times New Roman" w:cs="Times New Roman"/>
+                <w:sz w:val="20"/>
+                <w:szCs w:val="20"/>
+              </w:rPr>
+            </w:pPr>
+          </w:p>
+        </w:tc>
+      </w:tr>
+      <w:tr>
+        <w:tc>
+          <w:tcPr>
+            <w:tcW w:w="1867" w:type="dxa"/>
+          </w:tcPr>
+          <w:p>
+            <w:pPr>
+              <w:rPr>
+                <w:rFonts w:ascii="Times New Roman" w:hAnsi="Times New Roman" w:cs="Times New Roman"/>
+                <w:sz w:val="20"/>
+                <w:szCs w:val="20"/>
+              </w:rPr>
+            </w:pPr>
+            <w:r>
+              <w:rPr>
+                <w:rFonts w:ascii="Times New Roman" w:hAnsi="Times New Roman" w:cs="Times New Roman"/>
+                <w:sz w:val="20"/>
+                <w:szCs w:val="20"/>
+              </w:rPr>
+              <w:t>Ozone concentration</w:t>
+            </w:r>
+          </w:p>
+        </w:tc>
+        <w:tc>
+          <w:tcPr>
+            <w:tcW w:w="1800" w:type="dxa"/>
+          </w:tcPr>
+          <w:p>
+            <w:pPr>
+              <w:rPr>
+                <w:rFonts w:ascii="Times New Roman" w:hAnsi="Times New Roman" w:cs="Times New Roman"/>
+                <w:sz w:val="20"/>
+                <w:szCs w:val="20"/>
+              </w:rPr>
+            </w:pPr>
+            <w:r>
+              <w:rPr>
+                <w:rFonts w:ascii="Times New Roman" w:hAnsi="Times New Roman" w:cs="Times New Roman"/>
+                <w:sz w:val="20"/>
+                <w:szCs w:val="20"/>
+              </w:rPr>
+              <w:t>#ozone</w:t>
+            </w:r>
+          </w:p>
+        </w:tc>
+        <w:tc>
+          <w:tcPr>
+            <w:tcW w:w="1800" w:type="dxa"/>
+          </w:tcPr>
+          <w:p>
+            <w:pPr>
+              <w:rPr>
+                <w:rFonts w:ascii="Times New Roman" w:hAnsi="Times New Roman" w:cs="Times New Roman"/>
+                <w:sz w:val="20"/>
+                <w:szCs w:val="20"/>
+              </w:rPr>
+            </w:pPr>
+            <w:r>
+              <w:rPr>
+                <w:rFonts w:ascii="Times New Roman" w:hAnsi="Times New Roman" w:cs="Times New Roman"/>
+                <w:sz w:val="20"/>
+                <w:szCs w:val="20"/>
+              </w:rPr>
+              <w:t>#O3</w:t>
+            </w:r>
+          </w:p>
+        </w:tc>
+        <w:tc>
+          <w:tcPr>
+            <w:tcW w:w="1710" w:type="dxa"/>
+          </w:tcPr>
+          <w:p>
+            <w:pPr>
+              <w:rPr>
+                <w:rFonts w:ascii="Times New Roman" w:hAnsi="Times New Roman" w:cs="Times New Roman"/>
+                <w:sz w:val="20"/>
+                <w:szCs w:val="20"/>
+              </w:rPr>
+            </w:pPr>
+          </w:p>
+        </w:tc>
+        <w:tc>
+          <w:tcPr>
+            <w:tcW w:w="1950" w:type="dxa"/>
+            <w:gridSpan w:val="2"/>
+          </w:tcPr>
+          <w:p>
+            <w:pPr>
+              <w:rPr>
+                <w:rFonts w:ascii="Times New Roman" w:hAnsi="Times New Roman" w:cs="Times New Roman"/>
+                <w:sz w:val="20"/>
+                <w:szCs w:val="20"/>
+              </w:rPr>
+            </w:pPr>
+          </w:p>
+        </w:tc>
+      </w:tr>
+      <w:tr>
+        <w:tc>
+          <w:tcPr>
+            <w:tcW w:w="1867" w:type="dxa"/>
+          </w:tcPr>
+          <w:p>
+            <w:pPr>
+              <w:rPr>
+                <w:rFonts w:ascii="Times New Roman" w:hAnsi="Times New Roman" w:cs="Times New Roman"/>
+                <w:sz w:val="20"/>
+                <w:szCs w:val="20"/>
+              </w:rPr>
+            </w:pPr>
+            <w:r>
+              <w:rPr>
+                <w:rFonts w:ascii="Times New Roman" w:hAnsi="Times New Roman" w:cs="Times New Roman"/>
+                <w:sz w:val="20"/>
+                <w:szCs w:val="20"/>
               </w:rPr>
               <w:t>Shortwave radiation</w:t>
             </w:r>
@@ -8976,11 +9245,15 @@
             <w:pPr>
               <w:rPr>
                 <w:rFonts w:ascii="Times New Roman" w:hAnsi="Times New Roman" w:cs="Times New Roman"/>
+                <w:sz w:val="20"/>
+                <w:szCs w:val="20"/>
               </w:rPr>
             </w:pPr>
             <w:r>
               <w:rPr>
                 <w:rFonts w:ascii="Times New Roman" w:hAnsi="Times New Roman" w:cs="Times New Roman"/>
+                <w:sz w:val="20"/>
+                <w:szCs w:val="20"/>
               </w:rPr>
               <w:t>#SWR</w:t>
             </w:r>
@@ -8994,11 +9267,15 @@
             <w:pPr>
               <w:rPr>
                 <w:rFonts w:ascii="Times New Roman" w:hAnsi="Times New Roman" w:cs="Times New Roman"/>
+                <w:sz w:val="20"/>
+                <w:szCs w:val="20"/>
               </w:rPr>
             </w:pPr>
             <w:r>
               <w:rPr>
                 <w:rFonts w:ascii="Times New Roman" w:hAnsi="Times New Roman" w:cs="Times New Roman"/>
+                <w:sz w:val="20"/>
+                <w:szCs w:val="20"/>
               </w:rPr>
               <w:t>#</w:t>
             </w:r>
@@ -9006,6 +9283,8 @@
             <w:r>
               <w:rPr>
                 <w:rFonts w:ascii="Times New Roman" w:hAnsi="Times New Roman" w:cs="Times New Roman"/>
+                <w:sz w:val="20"/>
+                <w:szCs w:val="20"/>
               </w:rPr>
               <w:t>ShortWave</w:t>
             </w:r>
@@ -9020,11 +9299,15 @@
             <w:pPr>
               <w:rPr>
                 <w:rFonts w:ascii="Times New Roman" w:hAnsi="Times New Roman" w:cs="Times New Roman"/>
+                <w:sz w:val="20"/>
+                <w:szCs w:val="20"/>
               </w:rPr>
             </w:pPr>
             <w:r>
               <w:rPr>
                 <w:rFonts w:ascii="Times New Roman" w:hAnsi="Times New Roman" w:cs="Times New Roman"/>
+                <w:sz w:val="20"/>
+                <w:szCs w:val="20"/>
               </w:rPr>
               <w:t>#SW</w:t>
             </w:r>
@@ -9039,11 +9322,15 @@
             <w:pPr>
               <w:rPr>
                 <w:rFonts w:ascii="Times New Roman" w:hAnsi="Times New Roman" w:cs="Times New Roman"/>
+                <w:sz w:val="20"/>
+                <w:szCs w:val="20"/>
               </w:rPr>
             </w:pPr>
             <w:r>
               <w:rPr>
                 <w:rFonts w:ascii="Times New Roman" w:hAnsi="Times New Roman" w:cs="Times New Roman"/>
+                <w:sz w:val="20"/>
+                <w:szCs w:val="20"/>
               </w:rPr>
               <w:t>#</w:t>
             </w:r>
@@ -9051,10 +9338,127 @@
             <w:r>
               <w:rPr>
                 <w:rFonts w:ascii="Times New Roman" w:hAnsi="Times New Roman" w:cs="Times New Roman"/>
+                <w:sz w:val="20"/>
+                <w:szCs w:val="20"/>
               </w:rPr>
               <w:t>shortwave_radiation</w:t>
             </w:r>
             <w:proofErr w:type="spellEnd"/>
+          </w:p>
+        </w:tc>
+      </w:tr>
+      <w:tr>
+        <w:tc>
+          <w:tcPr>
+            <w:tcW w:w="1867" w:type="dxa"/>
+          </w:tcPr>
+          <w:p>
+            <w:pPr>
+              <w:rPr>
+                <w:rFonts w:ascii="Times New Roman" w:hAnsi="Times New Roman" w:cs="Times New Roman"/>
+                <w:sz w:val="20"/>
+                <w:szCs w:val="20"/>
+              </w:rPr>
+            </w:pPr>
+            <w:r>
+              <w:rPr>
+                <w:rFonts w:ascii="Times New Roman" w:hAnsi="Times New Roman" w:cs="Times New Roman"/>
+                <w:sz w:val="20"/>
+                <w:szCs w:val="20"/>
+              </w:rPr>
+              <w:t>Potential evapotranspiration</w:t>
+            </w:r>
+          </w:p>
+        </w:tc>
+        <w:tc>
+          <w:tcPr>
+            <w:tcW w:w="1800" w:type="dxa"/>
+          </w:tcPr>
+          <w:p>
+            <w:pPr>
+              <w:rPr>
+                <w:rFonts w:ascii="Times New Roman" w:hAnsi="Times New Roman" w:cs="Times New Roman"/>
+                <w:sz w:val="20"/>
+                <w:szCs w:val="20"/>
+              </w:rPr>
+            </w:pPr>
+            <w:r>
+              <w:rPr>
+                <w:rFonts w:ascii="Times New Roman" w:hAnsi="Times New Roman" w:cs="Times New Roman"/>
+                <w:sz w:val="20"/>
+                <w:szCs w:val="20"/>
+              </w:rPr>
+              <w:t>#PET</w:t>
+            </w:r>
+          </w:p>
+        </w:tc>
+        <w:tc>
+          <w:tcPr>
+            <w:tcW w:w="1800" w:type="dxa"/>
+          </w:tcPr>
+          <w:p>
+            <w:pPr>
+              <w:rPr>
+                <w:rFonts w:ascii="Times New Roman" w:hAnsi="Times New Roman" w:cs="Times New Roman"/>
+                <w:sz w:val="20"/>
+                <w:szCs w:val="20"/>
+              </w:rPr>
+            </w:pPr>
+            <w:r>
+              <w:rPr>
+                <w:rFonts w:ascii="Times New Roman" w:hAnsi="Times New Roman" w:cs="Times New Roman"/>
+                <w:sz w:val="20"/>
+                <w:szCs w:val="20"/>
+              </w:rPr>
+              <w:t>#pet</w:t>
+            </w:r>
+          </w:p>
+        </w:tc>
+        <w:tc>
+          <w:tcPr>
+            <w:tcW w:w="1710" w:type="dxa"/>
+          </w:tcPr>
+          <w:p>
+            <w:pPr>
+              <w:rPr>
+                <w:rFonts w:ascii="Times New Roman" w:hAnsi="Times New Roman" w:cs="Times New Roman"/>
+                <w:sz w:val="20"/>
+                <w:szCs w:val="20"/>
+              </w:rPr>
+            </w:pPr>
+            <w:r>
+              <w:rPr>
+                <w:rFonts w:ascii="Times New Roman" w:hAnsi="Times New Roman" w:cs="Times New Roman"/>
+                <w:sz w:val="20"/>
+                <w:szCs w:val="20"/>
+              </w:rPr>
+              <w:t>#</w:t>
+            </w:r>
+            <w:proofErr w:type="spellStart"/>
+            <w:r>
+              <w:rPr>
+                <w:rFonts w:ascii="Times New Roman" w:hAnsi="Times New Roman" w:cs="Times New Roman"/>
+                <w:sz w:val="20"/>
+                <w:szCs w:val="20"/>
+              </w:rPr>
+              <w:t>potentialevapotranspiration</w:t>
+            </w:r>
+            <w:proofErr w:type="spellEnd"/>
+          </w:p>
+        </w:tc>
+        <w:tc>
+          <w:tcPr>
+            <w:tcW w:w="1950" w:type="dxa"/>
+            <w:gridSpan w:val="2"/>
+          </w:tcPr>
+          <w:p>
+            <w:pPr>
+              <w:rPr>
+                <w:rFonts w:ascii="Times New Roman" w:hAnsi="Times New Roman" w:cs="Times New Roman"/>
+                <w:sz w:val="20"/>
+                <w:szCs w:val="20"/>
+              </w:rPr>
+            </w:pPr>
           </w:p>
         </w:tc>
       </w:tr>
@@ -9375,7 +9779,6 @@
               <w:rPr>
                 <w:rFonts w:ascii="Times New Roman" w:hAnsi="Times New Roman" w:cs="Times New Roman"/>
               </w:rPr>
-              <w:lastRenderedPageBreak/>
               <w:t>Max and min relative humidity</w:t>
             </w:r>
           </w:p>
@@ -9581,6 +9984,44 @@
               <w:rPr>
                 <w:rFonts w:ascii="Times New Roman" w:hAnsi="Times New Roman" w:cs="Times New Roman"/>
               </w:rPr>
+              <w:t>PET</w:t>
+            </w:r>
+          </w:p>
+        </w:tc>
+        <w:tc>
+          <w:tcPr>
+            <w:tcW w:w="3870" w:type="dxa"/>
+          </w:tcPr>
+          <w:p>
+            <w:pPr>
+              <w:rPr>
+                <w:rFonts w:ascii="Times New Roman" w:hAnsi="Times New Roman" w:cs="Times New Roman"/>
+              </w:rPr>
+            </w:pPr>
+            <w:r>
+              <w:rPr>
+                <w:rFonts w:ascii="Times New Roman" w:hAnsi="Times New Roman" w:cs="Times New Roman"/>
+              </w:rPr>
+              <w:t>mm/month</w:t>
+            </w:r>
+          </w:p>
+        </w:tc>
+      </w:tr>
+      <w:tr>
+        <w:tc>
+          <w:tcPr>
+            <w:tcW w:w="3690" w:type="dxa"/>
+          </w:tcPr>
+          <w:p>
+            <w:pPr>
+              <w:rPr>
+                <w:rFonts w:ascii="Times New Roman" w:hAnsi="Times New Roman" w:cs="Times New Roman"/>
+              </w:rPr>
+            </w:pPr>
+            <w:r>
+              <w:rPr>
+                <w:rFonts w:ascii="Times New Roman" w:hAnsi="Times New Roman" w:cs="Times New Roman"/>
+              </w:rPr>
               <w:t>Short wave radiation</w:t>
             </w:r>
           </w:p>
@@ -9617,11 +10058,12 @@
       <w:pPr>
         <w:pStyle w:val="Heading1"/>
       </w:pPr>
-      <w:bookmarkStart w:id="49" w:name="_Toc66173025"/>
-      <w:r>
+      <w:bookmarkStart w:id="48" w:name="_Toc66173025"/>
+      <w:r>
+        <w:lastRenderedPageBreak/>
         <w:t>Climate Output Files</w:t>
       </w:r>
-      <w:bookmarkEnd w:id="49"/>
+      <w:bookmarkEnd w:id="48"/>
     </w:p>
     <w:p/>
     <w:p>
@@ -9669,11 +10111,11 @@
         </w:tabs>
         <w:ind w:left="1170" w:hanging="1170"/>
       </w:pPr>
-      <w:bookmarkStart w:id="50" w:name="_Toc66173026"/>
+      <w:bookmarkStart w:id="49" w:name="_Toc66173026"/>
       <w:r>
         <w:t>Climate-spinup-input.csv</w:t>
       </w:r>
-      <w:bookmarkEnd w:id="50"/>
+      <w:bookmarkEnd w:id="49"/>
     </w:p>
     <w:p/>
     <w:p>
@@ -9767,7 +10209,6 @@
         <w:rPr>
           <w:noProof/>
         </w:rPr>
-        <w:lastRenderedPageBreak/>
         <w:drawing>
           <wp:inline distT="0" distB="0" distL="0" distR="0" wp14:anchorId="07E9BB5A" wp14:editId="2CC522C5">
             <wp:extent cx="5706110" cy="2208530"/>
@@ -9816,11 +10257,12 @@
         </w:tabs>
         <w:ind w:left="1170" w:hanging="1170"/>
       </w:pPr>
-      <w:bookmarkStart w:id="51" w:name="_Toc66173027"/>
-      <w:r>
+      <w:bookmarkStart w:id="50" w:name="_Toc66173027"/>
+      <w:r>
+        <w:lastRenderedPageBreak/>
         <w:t>Climate-future-input.csv</w:t>
       </w:r>
-      <w:bookmarkEnd w:id="51"/>
+      <w:bookmarkEnd w:id="50"/>
     </w:p>
     <w:p>
       <w:r>
@@ -9915,9 +10357,8 @@
         </w:tabs>
         <w:ind w:left="1170" w:hanging="1170"/>
       </w:pPr>
-      <w:bookmarkStart w:id="52" w:name="_Toc66173028"/>
-      <w:r>
-        <w:lastRenderedPageBreak/>
+      <w:bookmarkStart w:id="51" w:name="_Toc66173028"/>
+      <w:r>
         <w:t>Climate-</w:t>
       </w:r>
       <w:r>
@@ -9926,7 +10367,7 @@
       <w:r>
         <w:t>.csv</w:t>
       </w:r>
-      <w:bookmarkEnd w:id="52"/>
+      <w:bookmarkEnd w:id="51"/>
     </w:p>
     <w:p>
       <w:r>
@@ -9992,16 +10433,16 @@
       <w:pPr>
         <w:pStyle w:val="Heading1"/>
       </w:pPr>
-      <w:bookmarkStart w:id="53" w:name="_Toc66173029"/>
+      <w:bookmarkStart w:id="52" w:name="_Toc66173029"/>
       <w:r>
         <w:lastRenderedPageBreak/>
         <w:t xml:space="preserve">Example </w:t>
       </w:r>
-      <w:bookmarkEnd w:id="48"/>
+      <w:bookmarkEnd w:id="47"/>
       <w:r>
         <w:t>Inputs</w:t>
       </w:r>
-      <w:bookmarkEnd w:id="53"/>
+      <w:bookmarkEnd w:id="52"/>
     </w:p>
     <w:p>
       <w:pPr>
@@ -10011,14 +10452,14 @@
           <w:numId w:val="26"/>
         </w:numPr>
       </w:pPr>
-      <w:bookmarkStart w:id="54" w:name="_Toc66173030"/>
+      <w:bookmarkStart w:id="53" w:name="_Toc66173030"/>
       <w:r>
         <w:t xml:space="preserve">Main </w:t>
       </w:r>
       <w:r>
         <w:t>Climate Configuration (“Climate Config”) File</w:t>
       </w:r>
-      <w:bookmarkEnd w:id="54"/>
+      <w:bookmarkEnd w:id="53"/>
     </w:p>
     <w:p>
       <w:pPr>
@@ -10088,7 +10529,7 @@
           <w:numId w:val="26"/>
         </w:numPr>
       </w:pPr>
-      <w:bookmarkStart w:id="55" w:name="_Toc66173031"/>
+      <w:bookmarkStart w:id="54" w:name="_Toc66173031"/>
       <w:r>
         <w:t xml:space="preserve">Climate </w:t>
       </w:r>
@@ -10126,7 +10567,7 @@
       <w:r>
         <w:t>)</w:t>
       </w:r>
-      <w:bookmarkEnd w:id="55"/>
+      <w:bookmarkEnd w:id="54"/>
     </w:p>
     <w:p>
       <w:pPr>
@@ -10182,14 +10623,14 @@
       <w:pPr>
         <w:pStyle w:val="Heading1"/>
       </w:pPr>
-      <w:bookmarkStart w:id="56" w:name="_Toc66173032"/>
+      <w:bookmarkStart w:id="55" w:name="_Toc66173032"/>
       <w:r>
         <w:t xml:space="preserve">Tips </w:t>
       </w:r>
       <w:r>
         <w:t>for downloading data from USGS Data Portal</w:t>
       </w:r>
-      <w:bookmarkEnd w:id="56"/>
+      <w:bookmarkEnd w:id="55"/>
     </w:p>
     <w:p>
       <w:pPr>
@@ -10559,6 +11000,8 @@
       <w:r>
         <w:t>email when the file is ready.</w:t>
       </w:r>
+      <w:bookmarkStart w:id="56" w:name="_GoBack"/>
+      <w:bookmarkEnd w:id="56"/>
     </w:p>
     <w:sectPr>
       <w:pgSz w:w="15840" w:h="12240" w:orient="landscape" w:code="1"/>
@@ -10704,11 +11147,21 @@
     <w:r>
       <w:t>Climate Library v</w:t>
     </w:r>
-    <w:fldSimple w:instr=" DOCPROPERTY  &quot;Extension Version&quot;  \* MERGEFORMAT ">
-      <w:r>
-        <w:t>3.0</w:t>
-      </w:r>
-    </w:fldSimple>
+    <w:r>
+      <w:fldChar w:fldCharType="begin"/>
+    </w:r>
+    <w:r>
+      <w:instrText xml:space="preserve"> DOCPROPERTY  "Extension Version"  \* MERGEFORMAT </w:instrText>
+    </w:r>
+    <w:r>
+      <w:fldChar w:fldCharType="separate"/>
+    </w:r>
+    <w:r>
+      <w:t>3.0</w:t>
+    </w:r>
+    <w:r>
+      <w:fldChar w:fldCharType="end"/>
+    </w:r>
     <w:r>
       <w:t>1</w:t>
     </w:r>
@@ -12626,7 +13079,7 @@
 </file>
 
 <file path=customXml/itemProps1.xml><?xml version="1.0" encoding="utf-8"?>
-<ds:datastoreItem xmlns:ds="http://schemas.openxmlformats.org/officeDocument/2006/customXml" ds:itemID="{4D00BF12-1516-4AFF-89EA-65F42538DFBF}">
+<ds:datastoreItem xmlns:ds="http://schemas.openxmlformats.org/officeDocument/2006/customXml" ds:itemID="{2C171C9A-D979-42E8-A8AC-1C60E67F406D}">
   <ds:schemaRefs>
     <ds:schemaRef ds:uri="http://schemas.openxmlformats.org/officeDocument/2006/bibliography"/>
   </ds:schemaRefs>

</xml_diff>

<commit_message>
Minor edits to manual for 4.2
</commit_message>
<xml_diff>
--- a/docs/LANDIS-II Climate Library v4.2 User Guide.docx
+++ b/docs/LANDIS-II Climate Library v4.2 User Guide.docx
@@ -201,7 +201,7 @@
         <w:rPr>
           <w:noProof/>
         </w:rPr>
-        <w:t>March 16, 2021</w:t>
+        <w:t>March 29, 2021</w:t>
       </w:r>
       <w:r>
         <w:rPr>
@@ -4221,7 +4221,7 @@
             <w:noProof/>
             <w:webHidden/>
           </w:rPr>
-          <w:t>2</w:t>
+          <w:t>1</w:t>
         </w:r>
         <w:r>
           <w:rPr>
@@ -10463,22 +10463,23 @@
     </w:p>
     <w:p>
       <w:pPr>
-        <w:pStyle w:val="textbody"/>
-      </w:pPr>
-    </w:p>
-    <w:p>
-      <w:pPr>
-        <w:pStyle w:val="textbody"/>
-      </w:pPr>
+        <w:pStyle w:val="Heading2"/>
+        <w:numPr>
+          <w:ilvl w:val="0"/>
+          <w:numId w:val="0"/>
+        </w:numPr>
+        <w:ind w:left="2250"/>
+      </w:pPr>
+      <w:bookmarkStart w:id="54" w:name="_GoBack"/>
       <w:r>
         <w:rPr>
           <w:noProof/>
         </w:rPr>
         <w:drawing>
-          <wp:inline distT="0" distB="0" distL="0" distR="0" wp14:anchorId="0F50583D" wp14:editId="475A37F2">
-            <wp:extent cx="5648325" cy="2409063"/>
-            <wp:effectExtent l="0" t="0" r="0" b="0"/>
-            <wp:docPr id="6" name="Picture 6"/>
+          <wp:inline distT="0" distB="0" distL="0" distR="0" wp14:anchorId="1C619FC1" wp14:editId="6BF826D3">
+            <wp:extent cx="4600575" cy="1941145"/>
+            <wp:effectExtent l="0" t="0" r="0" b="2540"/>
+            <wp:docPr id="4" name="Picture 4"/>
             <wp:cNvGraphicFramePr>
               <a:graphicFrameLocks xmlns:a="http://schemas.openxmlformats.org/drawingml/2006/main" noChangeAspect="1"/>
             </wp:cNvGraphicFramePr>
@@ -10498,7 +10499,7 @@
                   <pic:spPr>
                     <a:xfrm>
                       <a:off x="0" y="0"/>
-                      <a:ext cx="5667733" cy="2417341"/>
+                      <a:ext cx="4671745" cy="1971174"/>
                     </a:xfrm>
                     <a:prstGeom prst="rect">
                       <a:avLst/>
@@ -10510,11 +10511,7 @@
           </wp:inline>
         </w:drawing>
       </w:r>
-    </w:p>
-    <w:p>
-      <w:r>
-        <w:br w:type="page"/>
-      </w:r>
+      <w:bookmarkEnd w:id="54"/>
     </w:p>
     <w:p>
       <w:pPr>
@@ -10529,7 +10526,7 @@
           <w:numId w:val="26"/>
         </w:numPr>
       </w:pPr>
-      <w:bookmarkStart w:id="54" w:name="_Toc66173031"/>
+      <w:bookmarkStart w:id="55" w:name="_Toc66173031"/>
       <w:r>
         <w:t xml:space="preserve">Climate </w:t>
       </w:r>
@@ -10567,7 +10564,7 @@
       <w:r>
         <w:t>)</w:t>
       </w:r>
-      <w:bookmarkEnd w:id="54"/>
+      <w:bookmarkEnd w:id="55"/>
     </w:p>
     <w:p>
       <w:pPr>
@@ -10623,14 +10620,15 @@
       <w:pPr>
         <w:pStyle w:val="Heading1"/>
       </w:pPr>
-      <w:bookmarkStart w:id="55" w:name="_Toc66173032"/>
-      <w:r>
+      <w:bookmarkStart w:id="56" w:name="_Toc66173032"/>
+      <w:r>
+        <w:lastRenderedPageBreak/>
         <w:t xml:space="preserve">Tips </w:t>
       </w:r>
       <w:r>
         <w:t>for downloading data from USGS Data Portal</w:t>
       </w:r>
-      <w:bookmarkEnd w:id="55"/>
+      <w:bookmarkEnd w:id="56"/>
     </w:p>
     <w:p>
       <w:pPr>
@@ -10734,7 +10732,6 @@
         <w:rPr>
           <w:noProof/>
         </w:rPr>
-        <w:lastRenderedPageBreak/>
         <w:drawing>
           <wp:inline distT="0" distB="0" distL="0" distR="0" wp14:anchorId="0FAABC54" wp14:editId="2407AC63">
             <wp:extent cx="6581775" cy="2305050"/>
@@ -11000,8 +10997,6 @@
       <w:r>
         <w:t>email when the file is ready.</w:t>
       </w:r>
-      <w:bookmarkStart w:id="56" w:name="_GoBack"/>
-      <w:bookmarkEnd w:id="56"/>
     </w:p>
     <w:sectPr>
       <w:pgSz w:w="15840" w:h="12240" w:orient="landscape" w:code="1"/>
@@ -11147,24 +11142,11 @@
     <w:r>
       <w:t>Climate Library v</w:t>
     </w:r>
-    <w:r>
-      <w:fldChar w:fldCharType="begin"/>
-    </w:r>
-    <w:r>
-      <w:instrText xml:space="preserve"> DOCPROPERTY  "Extension Version"  \* MERGEFORMAT </w:instrText>
-    </w:r>
-    <w:r>
-      <w:fldChar w:fldCharType="separate"/>
-    </w:r>
-    <w:r>
-      <w:t>3.0</w:t>
-    </w:r>
-    <w:r>
-      <w:fldChar w:fldCharType="end"/>
-    </w:r>
-    <w:r>
-      <w:t>1</w:t>
-    </w:r>
+    <w:fldSimple w:instr=" DOCPROPERTY  &quot;Extension Version&quot;  \* MERGEFORMAT ">
+      <w:r>
+        <w:t>3.0</w:t>
+      </w:r>
+    </w:fldSimple>
     <w:r>
       <w:t xml:space="preserve"> – User Guide</w:t>
     </w:r>
@@ -13079,7 +13061,7 @@
 </file>
 
 <file path=customXml/itemProps1.xml><?xml version="1.0" encoding="utf-8"?>
-<ds:datastoreItem xmlns:ds="http://schemas.openxmlformats.org/officeDocument/2006/customXml" ds:itemID="{2C171C9A-D979-42E8-A8AC-1C60E67F406D}">
+<ds:datastoreItem xmlns:ds="http://schemas.openxmlformats.org/officeDocument/2006/customXml" ds:itemID="{6C917783-A18F-46CE-B6A0-8B22B768562C}">
   <ds:schemaRefs>
     <ds:schemaRef ds:uri="http://schemas.openxmlformats.org/officeDocument/2006/bibliography"/>
   </ds:schemaRefs>

</xml_diff>